<commit_message>
TestPaintPanel geschrieben, build.gradle angepasst
</commit_message>
<xml_diff>
--- a/documentation/Prüfung CODI PAxx, Variante VAR02.docx
+++ b/documentation/Prüfung CODI PAxx, Variante VAR02.docx
@@ -1,6 +1,6 @@
 
 <file path=word/document.xml><?xml version="1.0" encoding="utf-8"?>
-<w:document xmlns:wpc="http://schemas.microsoft.com/office/word/2010/wordprocessingCanvas" xmlns:cx="http://schemas.microsoft.com/office/drawing/2014/chartex" xmlns:cx1="http://schemas.microsoft.com/office/drawing/2015/9/8/chartex" xmlns:cx2="http://schemas.microsoft.com/office/drawing/2015/10/21/chartex" xmlns:cx3="http://schemas.microsoft.com/office/drawing/2016/5/9/chartex" xmlns:cx4="http://schemas.microsoft.com/office/drawing/2016/5/10/chartex" xmlns:cx5="http://schemas.microsoft.com/office/drawing/2016/5/11/chartex" xmlns:cx6="http://schemas.microsoft.com/office/drawing/2016/5/12/chartex" xmlns:cx7="http://schemas.microsoft.com/office/drawing/2016/5/13/chartex" xmlns:cx8="http://schemas.microsoft.com/office/drawing/2016/5/14/chartex" xmlns:mc="http://schemas.openxmlformats.org/markup-compatibility/2006" xmlns:aink="http://schemas.microsoft.com/office/drawing/2016/ink" xmlns:am3d="http://schemas.microsoft.com/office/drawing/2017/model3d" xmlns:o="urn:schemas-microsoft-com:office:office" xmlns:oel="http://schemas.microsoft.com/office/2019/extlst" xmlns:r="http://schemas.openxmlformats.org/officeDocument/2006/relationships" xmlns:m="http://schemas.openxmlformats.org/officeDocument/2006/math" xmlns:v="urn:schemas-microsoft-com:vml" xmlns:wp14="http://schemas.microsoft.com/office/word/2010/wordprocessingDrawing" xmlns:wp="http://schemas.openxmlformats.org/drawingml/2006/wordprocessingDrawing" xmlns:w10="urn:schemas-microsoft-com:office:word" xmlns:w="http://schemas.openxmlformats.org/wordprocessingml/2006/main" xmlns:w14="http://schemas.microsoft.com/office/word/2010/wordml" xmlns:w15="http://schemas.microsoft.com/office/word/2012/wordml" xmlns:w16cex="http://schemas.microsoft.com/office/word/2018/wordml/cex" xmlns:w16cid="http://schemas.microsoft.com/office/word/2016/wordml/cid" xmlns:w16="http://schemas.microsoft.com/office/word/2018/wordml" xmlns:w16du="http://schemas.microsoft.com/office/word/2023/wordml/word16du" xmlns:w16sdtdh="http://schemas.microsoft.com/office/word/2020/wordml/sdtdatahash" xmlns:w16se="http://schemas.microsoft.com/office/word/2015/wordml/symex" xmlns:wpg="http://schemas.microsoft.com/office/word/2010/wordprocessingGroup" xmlns:wpi="http://schemas.microsoft.com/office/word/2010/wordprocessingInk" xmlns:wne="http://schemas.microsoft.com/office/word/2006/wordml" xmlns:wps="http://schemas.microsoft.com/office/word/2010/wordprocessingShape" mc:Ignorable="w14 w15 w16se w16cid w16 w16cex w16sdtdh w16du wp14">
+<w:document xmlns:wpc="http://schemas.microsoft.com/office/word/2010/wordprocessingCanvas" xmlns:cx="http://schemas.microsoft.com/office/drawing/2014/chartex" xmlns:cx1="http://schemas.microsoft.com/office/drawing/2015/9/8/chartex" xmlns:cx2="http://schemas.microsoft.com/office/drawing/2015/10/21/chartex" xmlns:cx3="http://schemas.microsoft.com/office/drawing/2016/5/9/chartex" xmlns:cx4="http://schemas.microsoft.com/office/drawing/2016/5/10/chartex" xmlns:cx5="http://schemas.microsoft.com/office/drawing/2016/5/11/chartex" xmlns:cx6="http://schemas.microsoft.com/office/drawing/2016/5/12/chartex" xmlns:cx7="http://schemas.microsoft.com/office/drawing/2016/5/13/chartex" xmlns:cx8="http://schemas.microsoft.com/office/drawing/2016/5/14/chartex" xmlns:mc="http://schemas.openxmlformats.org/markup-compatibility/2006" xmlns:aink="http://schemas.microsoft.com/office/drawing/2016/ink" xmlns:am3d="http://schemas.microsoft.com/office/drawing/2017/model3d" xmlns:o="urn:schemas-microsoft-com:office:office" xmlns:r="http://schemas.openxmlformats.org/officeDocument/2006/relationships" xmlns:m="http://schemas.openxmlformats.org/officeDocument/2006/math" xmlns:v="urn:schemas-microsoft-com:vml" xmlns:wp14="http://schemas.microsoft.com/office/word/2010/wordprocessingDrawing" xmlns:wp="http://schemas.openxmlformats.org/drawingml/2006/wordprocessingDrawing" xmlns:w10="urn:schemas-microsoft-com:office:word" xmlns:w="http://schemas.openxmlformats.org/wordprocessingml/2006/main" xmlns:w14="http://schemas.microsoft.com/office/word/2010/wordml" xmlns:w15="http://schemas.microsoft.com/office/word/2012/wordml" xmlns:w16cex="http://schemas.microsoft.com/office/word/2018/wordml/cex" xmlns:w16cid="http://schemas.microsoft.com/office/word/2016/wordml/cid" xmlns:w16="http://schemas.microsoft.com/office/word/2018/wordml" xmlns:w16sdtdh="http://schemas.microsoft.com/office/word/2020/wordml/sdtdatahash" xmlns:w16se="http://schemas.microsoft.com/office/word/2015/wordml/symex" xmlns:wpg="http://schemas.microsoft.com/office/word/2010/wordprocessingGroup" xmlns:wpi="http://schemas.microsoft.com/office/word/2010/wordprocessingInk" xmlns:wne="http://schemas.microsoft.com/office/word/2006/wordml" xmlns:wps="http://schemas.microsoft.com/office/word/2010/wordprocessingShape" mc:Ignorable="w14 w15 w16se w16cid w16 w16cex w16sdtdh wp14">
   <w:body>
     <w:tbl>
       <w:tblPr>
@@ -1280,13 +1280,1427 @@
       </w:pPr>
     </w:p>
     <w:p>
-      <w:pPr>
-        <w:pStyle w:val="Formatvorlage4"/>
+      <w:r>
+        <w:br w:type="page"/>
+      </w:r>
+    </w:p>
+    <w:p>
+      <w:pPr>
+        <w:spacing w:line="360" w:lineRule="auto"/>
+        <w:rPr>
+          <w:rFonts w:ascii="Verdana" w:hAnsi="Verdana"/>
+          <w:b/>
+          <w:bCs/>
+          <w:color w:val="002060"/>
+        </w:rPr>
+      </w:pPr>
+      <w:r>
+        <w:rPr>
+          <w:rFonts w:ascii="Verdana" w:hAnsi="Verdana"/>
+          <w:b/>
+          <w:bCs/>
+          <w:color w:val="002060"/>
+        </w:rPr>
+        <w:t>Projektdokumentation:</w:t>
+      </w:r>
+    </w:p>
+    <w:p>
+      <w:pPr>
+        <w:pStyle w:val="Formatvorlage4"/>
+        <w:spacing w:line="360" w:lineRule="auto"/>
+      </w:pPr>
+    </w:p>
+    <w:p>
+      <w:pPr>
+        <w:pStyle w:val="Formatvorlage4"/>
+        <w:numPr>
+          <w:ilvl w:val="0"/>
+          <w:numId w:val="7"/>
+        </w:numPr>
+        <w:spacing w:line="360" w:lineRule="auto"/>
+        <w:rPr>
+          <w:b/>
+          <w:sz w:val="22"/>
+        </w:rPr>
+      </w:pPr>
+      <w:r>
+        <w:rPr>
+          <w:b/>
+          <w:sz w:val="22"/>
+        </w:rPr>
+        <w:t>Vorgehensbeschreibung</w:t>
+      </w:r>
+    </w:p>
+    <w:p>
+      <w:pPr>
+        <w:pStyle w:val="Formatvorlage4"/>
+        <w:spacing w:line="360" w:lineRule="auto"/>
+        <w:ind w:left="360"/>
+        <w:rPr>
+          <w:sz w:val="22"/>
+        </w:rPr>
+      </w:pPr>
+      <w:r>
+        <w:rPr>
+          <w:sz w:val="22"/>
+        </w:rPr>
+        <w:t>Das Abschlussprojekt ist ein Zeichenprogramm nach obiger Aufgabenstellung. Um dieses realisieren zu können bestand der erste Schritt darin, sich einen groben Überblick über die bis</w:t>
+      </w:r>
+      <w:r>
+        <w:rPr>
+          <w:sz w:val="22"/>
+        </w:rPr>
+        <w:t xml:space="preserve"> </w:t>
+      </w:r>
+      <w:r>
+        <w:rPr>
+          <w:sz w:val="22"/>
+        </w:rPr>
+        <w:t>dahin unbekannten Klassen für grafische Tools sowie das Laden und Speichern von</w:t>
+      </w:r>
+      <w:r>
+        <w:rPr>
+          <w:sz w:val="22"/>
+        </w:rPr>
+        <w:t xml:space="preserve"> Bildern zu verschaffen.</w:t>
+      </w:r>
+      <w:r>
+        <w:rPr>
+          <w:sz w:val="22"/>
+        </w:rPr>
+        <w:t xml:space="preserve"> </w:t>
+      </w:r>
+      <w:r>
+        <w:rPr>
+          <w:sz w:val="22"/>
+        </w:rPr>
+        <w:t>Im gleichen Zeitrahmen wurde ein Gradle-Projekt in IntelliJ und ein zugehöriges Git-Repository erstellt.</w:t>
+      </w:r>
+    </w:p>
+    <w:p>
+      <w:pPr>
+        <w:pStyle w:val="Formatvorlage4"/>
+        <w:spacing w:line="360" w:lineRule="auto"/>
+        <w:ind w:left="360"/>
+        <w:rPr>
+          <w:sz w:val="22"/>
+        </w:rPr>
+      </w:pPr>
+      <w:r>
+        <w:rPr>
+          <w:sz w:val="22"/>
+        </w:rPr>
+        <w:t xml:space="preserve">Anschließend ging es an die Planung des Projekts um die Frage zu beantworten, welche Funktionen das Programm </w:t>
+      </w:r>
+      <w:r>
+        <w:rPr>
+          <w:sz w:val="22"/>
+        </w:rPr>
+        <w:t>im finalen Zustand</w:t>
+      </w:r>
+      <w:r>
+        <w:rPr>
+          <w:sz w:val="22"/>
+        </w:rPr>
+        <w:t xml:space="preserve"> haben soll. Die detaillierte Auflistung ist in der Qualitätssicherungsdokumentation zu finden. </w:t>
+      </w:r>
+      <w:r>
+        <w:rPr>
+          <w:sz w:val="22"/>
+        </w:rPr>
+        <w:t>Es wurde</w:t>
+      </w:r>
+      <w:r>
+        <w:rPr>
+          <w:sz w:val="22"/>
+        </w:rPr>
+        <w:t xml:space="preserve"> zu großen Teilen mit </w:t>
+      </w:r>
+      <w:r>
+        <w:rPr>
+          <w:sz w:val="22"/>
+        </w:rPr>
+        <w:t>Klassen gearbeitet werden, von denen die möglichen Funktionen erst im Laufe des Programmierens entdeckt wurden. Daher ist im Laufe des Projekts immer wieder zu diesem Schritt zurückgekehrt worden, um das Programmziel an das neue Wissen anzupassen. Dabei wurde darauf geachtet, dass der Umfang des Projekts nicht mit immer neuen Funktionen zu groß wurde, sondern im ursprünglich geplanten Rahmen bleibt.</w:t>
+      </w:r>
+    </w:p>
+    <w:p>
+      <w:pPr>
+        <w:pStyle w:val="Formatvorlage4"/>
+        <w:spacing w:line="360" w:lineRule="auto"/>
+        <w:ind w:left="360"/>
+        <w:rPr>
+          <w:sz w:val="22"/>
+        </w:rPr>
+      </w:pPr>
+      <w:r>
+        <w:rPr>
+          <w:sz w:val="22"/>
+        </w:rPr>
+        <w:t>Im nächsten Schritt wurde die Struktur des Programms festgelegt. Dabei wurde sich für eine Aufteilung in drei Klassen entschieden. Die Klasse „PaintProgram“, welche die Main-Funktion enthält, die Klasse „Frame“, die das Fenster des Programms abbildet und die Klasse „PaintPanel“, die die Zeichenfläche darstellt. Zu diesem Zeitpunkt wurde auch festgelegt, dass das Programm in Englisch gecodet wird, mit der Ausnahme von</w:t>
+      </w:r>
+      <w:r>
+        <w:rPr>
+          <w:sz w:val="22"/>
+        </w:rPr>
+        <w:t xml:space="preserve"> sichtbarem Text im Programm – es ist für einen deutschen Anwender programmiert – und Kommentaren.</w:t>
+      </w:r>
+    </w:p>
+    <w:p>
+      <w:pPr>
+        <w:pStyle w:val="Formatvorlage4"/>
+        <w:spacing w:line="360" w:lineRule="auto"/>
+        <w:ind w:left="360"/>
+        <w:rPr>
+          <w:sz w:val="22"/>
+        </w:rPr>
+      </w:pPr>
+      <w:r>
+        <w:rPr>
+          <w:sz w:val="22"/>
+        </w:rPr>
+        <w:t xml:space="preserve">Der nachfolgende Teil hat sich mit dem eigentlichen Programmieren beschäftigt. An dieser Stelle soll eine kurze Zusammenfassung der implementierten Funktionen folgen, konkrete Hinweise zum Code stehen in den Kommentaren. Es wurde das JFrame und das darauf abzubildende JPanel erstellt und die Menü- und die Symbolleiste zunächst mit Platzhaltern erstellt. </w:t>
+      </w:r>
+      <w:r>
+        <w:rPr>
+          <w:sz w:val="22"/>
+        </w:rPr>
+        <w:t xml:space="preserve">Anschließend wurden die großen </w:t>
+      </w:r>
+      <w:r>
+        <w:rPr>
+          <w:sz w:val="22"/>
+        </w:rPr>
+        <w:lastRenderedPageBreak/>
+        <w:t>Funktionen wie die Zeichenwerkzeuge, die Farbauswahl und die Strichdickenauswahl hinzugefügt. Es wurden dann die Funktionen zum Erstellen neuer Zeichenflächen erstellt, die mit Sicherheitsabfrage entweder direkt ein leeres Blatt in gleicher Größe oder über Benutzerabfrage ein leeres Blatt mit neuer Größe erstellen. Es kamen die Funktionen zum Speichern- und Laden der Dateien hinzu, die standardmäßig im Projektordner zu finden sind.</w:t>
+      </w:r>
+      <w:r>
+        <w:rPr>
+          <w:sz w:val="22"/>
+        </w:rPr>
+        <w:t xml:space="preserve"> Die Funktionen haben ihre Hotkeys und Tooltips bekommen und es wurden Scrollbars bei zu großen Zeichenflächen hinzugefügt.</w:t>
+      </w:r>
+    </w:p>
+    <w:p>
+      <w:pPr>
+        <w:pStyle w:val="Formatvorlage4"/>
+        <w:spacing w:line="360" w:lineRule="auto"/>
+        <w:ind w:left="360"/>
+        <w:rPr>
+          <w:sz w:val="22"/>
+        </w:rPr>
+      </w:pPr>
+      <w:r>
+        <w:rPr>
+          <w:sz w:val="22"/>
+        </w:rPr>
+        <w:t>Im nächsten großen Schritt wurden die Feinheiten bearbeitet. Dazu gehören zum Beispiel das Layout der Symbolbar sowie die Icons der Buttons, die bis dahin noch Platzhalter waren. Das Markieren der Buttons, wenn sie angewählt sind ist dazugekommen und als Abschluss eine eigentlich große Funktion, die bis zum Ende nicht sicher in der finalen Version enthalten</w:t>
+      </w:r>
+      <w:r>
+        <w:rPr>
+          <w:sz w:val="22"/>
+        </w:rPr>
+        <w:t xml:space="preserve"> war, weil nicht sicher war, wie aufwendig sie sein würde. Letztendlich hat sich die Implementation der Vorschaubilder beim Ziehen von Linien, Ellipsen und Rechtecken als machbar erwiesen. Währen dieses gesamten Prozesses wurde darauf geachtet, nach möglichst kleinen, vollständigen Änderungen einen neuen Commit und Push auf GitHub auszuführen, um bei Problemen möglichst sicher und flexibel zu sein.</w:t>
+      </w:r>
+    </w:p>
+    <w:p>
+      <w:pPr>
+        <w:pStyle w:val="Formatvorlage4"/>
+        <w:spacing w:line="360" w:lineRule="auto"/>
+        <w:ind w:left="360"/>
+        <w:rPr>
+          <w:color w:val="000000"/>
+          <w:sz w:val="22"/>
+        </w:rPr>
+      </w:pPr>
+      <w:r>
+        <w:rPr>
+          <w:sz w:val="22"/>
+        </w:rPr>
+        <w:t>Im letzten großen Schritt stand das Testen des Programms auf dem Plan. Zunächst wurde sich bewusst dazu entschieden, auf das Schreiben von automatisierten Tests während der Programmierung zu verzichten, da durch neue Erkenntnisse über die grafischen Klassen Programmteile immer wieder Gefahr liefen, überarbeitet zu werden.</w:t>
+      </w:r>
+      <w:r>
+        <w:rPr>
+          <w:sz w:val="22"/>
+        </w:rPr>
+        <w:t xml:space="preserve"> Das hätte bei automatisierten Tests zu Mehrarbeit geführt und gleichzeitig ist dieses Projekt vom Umfang her vergleichsweise klein, so dass das Testen ans Ende verschoben werden konnte. </w:t>
+      </w:r>
+      <w:r>
+        <w:rPr>
+          <w:color w:val="00B0F0"/>
+          <w:sz w:val="22"/>
+        </w:rPr>
+        <w:t>Im zweiten Punkt gibt es nur eine Methode im Projekt, die mit den bekannten Mitteln automatisiert getestet werden kann.</w:t>
+      </w:r>
+      <w:r>
+        <w:rPr>
+          <w:color w:val="FF0000"/>
+          <w:sz w:val="22"/>
+        </w:rPr>
+        <w:t xml:space="preserve"> </w:t>
+      </w:r>
+      <w:r>
+        <w:rPr>
+          <w:color w:val="000000"/>
+          <w:sz w:val="22"/>
+        </w:rPr>
+        <w:t xml:space="preserve">Für das automatisierte Testen des grafischen Teils dieses Programms wären extra Werkzeuge wie z. B. QF-Test notwendig. Auch an dieser Stelle wurde aus Zeitgründen darauf verzichtet. Stattdessen wurden die weiter unten dokumentierten Testfälle manuell durchgeführt. Für ein größeres Projekt </w:t>
+      </w:r>
+      <w:r>
+        <w:rPr>
+          <w:color w:val="000000"/>
+          <w:sz w:val="22"/>
+        </w:rPr>
+        <w:t xml:space="preserve">sei angemerkt, dass dieses Vorgehen nicht zu empfehlen ist. Wenn das Programm öffentlich gemacht werden </w:t>
+      </w:r>
+      <w:r>
+        <w:rPr>
+          <w:color w:val="000000"/>
+          <w:sz w:val="22"/>
+        </w:rPr>
+        <w:lastRenderedPageBreak/>
+        <w:t>sollte, würden sich an dieser Stelle weitere Anwendungstests mit mehreren Testpersonen empfehlen, um Feedback zu erhalten und das Programm abzurunden.</w:t>
+      </w:r>
+    </w:p>
+    <w:p>
+      <w:pPr>
+        <w:pStyle w:val="Formatvorlage4"/>
+        <w:spacing w:line="360" w:lineRule="auto"/>
+        <w:ind w:left="360"/>
+        <w:rPr>
+          <w:color w:val="00B0F0"/>
+          <w:sz w:val="22"/>
+        </w:rPr>
+      </w:pPr>
+      <w:r>
+        <w:rPr>
+          <w:color w:val="00B0F0"/>
+          <w:sz w:val="22"/>
+        </w:rPr>
+        <w:t>Die beim Testen gefundenen Fehler wurden behoben und bei Bedarf, neue Testfälle hinzugefügt, um ein möglichst vollständiges Bild vom Zustand des Programms zu enthalten</w:t>
+      </w:r>
+      <w:r>
+        <w:rPr>
+          <w:color w:val="00B0F0"/>
+          <w:sz w:val="22"/>
+        </w:rPr>
+        <w:t>.</w:t>
+      </w:r>
+    </w:p>
+    <w:p>
+      <w:pPr>
+        <w:pStyle w:val="Formatvorlage4"/>
+        <w:spacing w:line="360" w:lineRule="auto"/>
+        <w:ind w:left="360"/>
+        <w:rPr>
+          <w:sz w:val="22"/>
+        </w:rPr>
+      </w:pPr>
+      <w:r>
+        <w:rPr>
+          <w:sz w:val="22"/>
+        </w:rPr>
+        <w:t>Der Abschluss bestand darin, diese Dokumentation zu verfassen und die Qualitätssicherungs- und Testdokumentation zusammenzufassen.</w:t>
+      </w:r>
+    </w:p>
+    <w:p>
+      <w:pPr>
+        <w:pStyle w:val="Formatvorlage4"/>
+        <w:spacing w:line="360" w:lineRule="auto"/>
+        <w:ind w:left="360"/>
+        <w:rPr>
+          <w:sz w:val="22"/>
+        </w:rPr>
+      </w:pPr>
+    </w:p>
+    <w:p>
+      <w:pPr>
+        <w:pStyle w:val="Formatvorlage4"/>
+        <w:spacing w:line="360" w:lineRule="auto"/>
+        <w:ind w:left="360"/>
+        <w:rPr>
+          <w:sz w:val="22"/>
+        </w:rPr>
+      </w:pPr>
+    </w:p>
+    <w:p>
+      <w:pPr>
+        <w:pStyle w:val="Formatvorlage4"/>
+        <w:numPr>
+          <w:ilvl w:val="0"/>
+          <w:numId w:val="7"/>
+        </w:numPr>
+        <w:spacing w:line="360" w:lineRule="auto"/>
+        <w:rPr>
+          <w:b/>
+          <w:sz w:val="22"/>
+        </w:rPr>
+      </w:pPr>
+      <w:r>
+        <w:rPr>
+          <w:b/>
+          <w:sz w:val="22"/>
+        </w:rPr>
+        <w:t>Qualitätssicherungsdokumentation</w:t>
+      </w:r>
+    </w:p>
+    <w:p>
+      <w:pPr>
+        <w:pStyle w:val="Formatvorlage4"/>
+        <w:spacing w:line="360" w:lineRule="auto"/>
+        <w:ind w:left="360"/>
+        <w:rPr>
+          <w:sz w:val="22"/>
+        </w:rPr>
+      </w:pPr>
+      <w:r>
+        <w:rPr>
+          <w:sz w:val="22"/>
+        </w:rPr>
+        <w:t>Um die Qualität dieses Programms sicherzustellen sollen an der Stellen auf folgende Punkte eingegangen werden: die Entwicklungsrichtlinien, die Qualitätskriterien, die Versionskontrolle</w:t>
+      </w:r>
+      <w:r>
+        <w:rPr>
+          <w:sz w:val="22"/>
+        </w:rPr>
+        <w:t xml:space="preserve"> und das Testen.</w:t>
+      </w:r>
+    </w:p>
+    <w:p>
+      <w:pPr>
+        <w:pStyle w:val="Formatvorlage4"/>
+        <w:spacing w:line="360" w:lineRule="auto"/>
+        <w:ind w:left="360"/>
+        <w:rPr>
+          <w:sz w:val="22"/>
+        </w:rPr>
+      </w:pPr>
+    </w:p>
+    <w:p>
+      <w:pPr>
+        <w:pStyle w:val="Formatvorlage4"/>
+        <w:spacing w:line="360" w:lineRule="auto"/>
+        <w:ind w:left="360"/>
+        <w:rPr>
+          <w:sz w:val="22"/>
+        </w:rPr>
+      </w:pPr>
+      <w:r>
+        <w:rPr>
+          <w:sz w:val="22"/>
+        </w:rPr>
+        <w:t>2.1 Entwicklungsrichtlinien</w:t>
+      </w:r>
+    </w:p>
+    <w:p>
+      <w:pPr>
+        <w:pStyle w:val="Formatvorlage4"/>
+        <w:spacing w:line="360" w:lineRule="auto"/>
+        <w:ind w:left="360"/>
+        <w:rPr>
+          <w:sz w:val="22"/>
+        </w:rPr>
+      </w:pPr>
+      <w:r>
+        <w:rPr>
+          <w:sz w:val="22"/>
+        </w:rPr>
+        <w:t>In diesem Projekt sind folgende Entwicklungsrichtlinien zu Beginn definiert worden, die dann im Laufe des Projekts eingehalten werden sollten:</w:t>
+      </w:r>
+    </w:p>
+    <w:p>
+      <w:pPr>
+        <w:pStyle w:val="Formatvorlage4"/>
+        <w:numPr>
+          <w:ilvl w:val="0"/>
+          <w:numId w:val="8"/>
+        </w:numPr>
+        <w:spacing w:line="360" w:lineRule="auto"/>
+        <w:rPr>
+          <w:sz w:val="22"/>
+        </w:rPr>
+      </w:pPr>
+      <w:r>
+        <w:rPr>
+          <w:sz w:val="22"/>
+        </w:rPr>
+        <w:t>Variablennamen werden beschreibend in Englisch gewählt.</w:t>
+      </w:r>
+    </w:p>
+    <w:p>
+      <w:pPr>
+        <w:pStyle w:val="Formatvorlage4"/>
+        <w:numPr>
+          <w:ilvl w:val="0"/>
+          <w:numId w:val="8"/>
+        </w:numPr>
+        <w:spacing w:line="360" w:lineRule="auto"/>
+        <w:rPr>
+          <w:sz w:val="22"/>
+        </w:rPr>
+      </w:pPr>
+      <w:r>
+        <w:rPr>
+          <w:sz w:val="22"/>
+        </w:rPr>
+        <w:t>Es werden beschreibende Konstanten für Strings (z.</w:t>
+      </w:r>
+      <w:r>
+        <w:rPr>
+          <w:sz w:val="22"/>
+        </w:rPr>
+        <w:t xml:space="preserve"> </w:t>
+      </w:r>
+      <w:r>
+        <w:rPr>
+          <w:sz w:val="22"/>
+        </w:rPr>
+        <w:t>B. Actioncommands) verwendet, wenn diese mehr als zwei- bis dreimal verwendet werden, um Tippfehler zu vermeiden.</w:t>
+      </w:r>
+    </w:p>
+    <w:p>
+      <w:pPr>
+        <w:pStyle w:val="Formatvorlage4"/>
+        <w:numPr>
+          <w:ilvl w:val="0"/>
+          <w:numId w:val="8"/>
+        </w:numPr>
+        <w:spacing w:line="360" w:lineRule="auto"/>
+        <w:rPr>
+          <w:sz w:val="22"/>
+        </w:rPr>
+      </w:pPr>
+      <w:r>
+        <w:rPr>
+          <w:sz w:val="22"/>
+        </w:rPr>
+        <w:t>Das Programm soll so geschrieben werden, dass es möglichst einfach wartbar und erweiterbar ist. Dazu</w:t>
+      </w:r>
+      <w:r>
+        <w:rPr>
+          <w:sz w:val="22"/>
+        </w:rPr>
+        <w:t xml:space="preserve"> gehört, dass sich wiederholende Abläufe wenn möglich in einer Methode zusammengefasst werden und das Codeteile, die zu den gleichen Objekten gehören (z. B. das Setzen verschiedener Eigenschaften eines Buttons) auch örtlich beieinander stehen.</w:t>
+      </w:r>
+    </w:p>
+    <w:p>
+      <w:pPr>
+        <w:pStyle w:val="Formatvorlage4"/>
+        <w:numPr>
+          <w:ilvl w:val="0"/>
+          <w:numId w:val="8"/>
+        </w:numPr>
+        <w:spacing w:line="360" w:lineRule="auto"/>
+        <w:rPr>
+          <w:sz w:val="22"/>
+        </w:rPr>
+      </w:pPr>
+      <w:r>
+        <w:rPr>
+          <w:sz w:val="22"/>
+        </w:rPr>
+        <w:t>Das Programm wird detailliert auf Deutsch auskommentiert</w:t>
+      </w:r>
+    </w:p>
+    <w:p>
+      <w:pPr>
+        <w:pStyle w:val="Formatvorlage4"/>
+        <w:numPr>
+          <w:ilvl w:val="1"/>
+          <w:numId w:val="7"/>
+        </w:numPr>
+        <w:spacing w:line="360" w:lineRule="auto"/>
+        <w:rPr>
+          <w:sz w:val="22"/>
+        </w:rPr>
+      </w:pPr>
+      <w:r>
+        <w:rPr>
+          <w:sz w:val="22"/>
+        </w:rPr>
+        <w:lastRenderedPageBreak/>
+        <w:t>Qualitätskriterien</w:t>
+      </w:r>
+    </w:p>
+    <w:p>
+      <w:pPr>
+        <w:pStyle w:val="Formatvorlage4"/>
+        <w:spacing w:line="360" w:lineRule="auto"/>
+        <w:ind w:left="360"/>
+        <w:rPr>
+          <w:color w:val="00B0F0"/>
+          <w:sz w:val="22"/>
+        </w:rPr>
+      </w:pPr>
+      <w:r>
+        <w:rPr>
+          <w:sz w:val="22"/>
+        </w:rPr>
+        <w:t>Hier sollen die konkreten Anforderungen an das Zeichenprogramm dargelegt werden, um sowohl dem Programmierer ein klares Ziel zu geben, sowie das fertige Produkt daran messen zu können.</w:t>
+      </w:r>
+      <w:r>
+        <w:rPr>
+          <w:sz w:val="22"/>
+        </w:rPr>
+        <w:t xml:space="preserve"> An dieser Stelle kann davon ausgegangen werden, dass diese Kriterien erfüllt wurden, </w:t>
+      </w:r>
+      <w:r>
+        <w:rPr>
+          <w:color w:val="00B0F0"/>
+          <w:sz w:val="22"/>
+        </w:rPr>
+        <w:t>wenn keine Anmerkungen in Klammern hinter diesen stehen.</w:t>
+      </w:r>
+    </w:p>
+    <w:p>
+      <w:pPr>
+        <w:pStyle w:val="Formatvorlage4"/>
+        <w:numPr>
+          <w:ilvl w:val="0"/>
+          <w:numId w:val="8"/>
+        </w:numPr>
+        <w:spacing w:line="360" w:lineRule="auto"/>
+        <w:rPr>
+          <w:sz w:val="22"/>
+        </w:rPr>
+      </w:pPr>
+      <w:r>
+        <w:rPr>
+          <w:sz w:val="22"/>
+        </w:rPr>
+        <w:t>Die Oberfläche besteht aus einer Menü- und Symbolleiste sowie einer grafischen Fläche zum Zeichnen.</w:t>
+      </w:r>
+    </w:p>
+    <w:p>
+      <w:pPr>
+        <w:pStyle w:val="Formatvorlage4"/>
+        <w:numPr>
+          <w:ilvl w:val="0"/>
+          <w:numId w:val="8"/>
+        </w:numPr>
+        <w:spacing w:line="360" w:lineRule="auto"/>
+        <w:rPr>
+          <w:sz w:val="22"/>
+        </w:rPr>
+      </w:pPr>
+      <w:r>
+        <w:rPr>
+          <w:sz w:val="22"/>
+        </w:rPr>
+        <w:t>Die Menüleiste enthält übliche Reiter und kann mit der Tastatur bedient werden</w:t>
+      </w:r>
+    </w:p>
+    <w:p>
+      <w:pPr>
+        <w:pStyle w:val="Formatvorlage4"/>
+        <w:numPr>
+          <w:ilvl w:val="0"/>
+          <w:numId w:val="8"/>
+        </w:numPr>
+        <w:spacing w:line="360" w:lineRule="auto"/>
+        <w:rPr>
+          <w:sz w:val="22"/>
+        </w:rPr>
+      </w:pPr>
+      <w:r>
+        <w:rPr>
+          <w:sz w:val="22"/>
+        </w:rPr>
+        <w:t>In der Menüleiste sind die Menüs Datei</w:t>
+      </w:r>
+      <w:r>
+        <w:rPr>
+          <w:sz w:val="22"/>
+        </w:rPr>
+        <w:t xml:space="preserve">, </w:t>
+      </w:r>
+      <w:r>
+        <w:rPr>
+          <w:strike/>
+          <w:sz w:val="22"/>
+        </w:rPr>
+        <w:t>Bearbeiten, A</w:t>
+      </w:r>
+      <w:r>
+        <w:rPr>
+          <w:strike/>
+          <w:sz w:val="22"/>
+        </w:rPr>
+        <w:t>nsicht</w:t>
+      </w:r>
+      <w:r>
+        <w:rPr>
+          <w:sz w:val="22"/>
+        </w:rPr>
+        <w:t xml:space="preserve"> </w:t>
+      </w:r>
+      <w:r>
+        <w:rPr>
+          <w:sz w:val="22"/>
+        </w:rPr>
+        <w:t>und</w:t>
+      </w:r>
+      <w:r>
+        <w:rPr>
+          <w:sz w:val="22"/>
+        </w:rPr>
+        <w:t xml:space="preserve"> Werkzeuge zu finden. (</w:t>
+      </w:r>
+      <w:r>
+        <w:rPr>
+          <w:sz w:val="22"/>
+        </w:rPr>
+        <w:t>Das Menü „Bearbeiten“ war für die Funktion „Rückgängig machen“ gedacht und d</w:t>
+      </w:r>
+      <w:r>
+        <w:rPr>
+          <w:sz w:val="22"/>
+        </w:rPr>
+        <w:t xml:space="preserve">as Menü </w:t>
+      </w:r>
+      <w:r>
+        <w:rPr>
+          <w:sz w:val="22"/>
+        </w:rPr>
+        <w:t>„</w:t>
+      </w:r>
+      <w:r>
+        <w:rPr>
+          <w:sz w:val="22"/>
+        </w:rPr>
+        <w:t>Ansicht</w:t>
+      </w:r>
+      <w:r>
+        <w:rPr>
+          <w:sz w:val="22"/>
+        </w:rPr>
+        <w:t>“</w:t>
+      </w:r>
+      <w:r>
+        <w:rPr>
+          <w:sz w:val="22"/>
+        </w:rPr>
+        <w:t xml:space="preserve"> war ursprünglich für das Anpassen der Zeichenfläche gedacht und nicht mehr benötigt)</w:t>
+      </w:r>
+    </w:p>
+    <w:p>
+      <w:pPr>
+        <w:pStyle w:val="Formatvorlage4"/>
+        <w:numPr>
+          <w:ilvl w:val="0"/>
+          <w:numId w:val="8"/>
+        </w:numPr>
+        <w:spacing w:line="360" w:lineRule="auto"/>
+        <w:rPr>
+          <w:sz w:val="22"/>
+        </w:rPr>
+      </w:pPr>
+      <w:r>
+        <w:rPr>
+          <w:sz w:val="22"/>
+        </w:rPr>
+        <w:t>Im Menü Werkzeuge sind die Zeichentools zusätzlich zur Symbolleiste zu finden.</w:t>
+      </w:r>
+    </w:p>
+    <w:p>
+      <w:pPr>
+        <w:pStyle w:val="Formatvorlage4"/>
+        <w:numPr>
+          <w:ilvl w:val="0"/>
+          <w:numId w:val="8"/>
+        </w:numPr>
+        <w:spacing w:line="360" w:lineRule="auto"/>
+        <w:rPr>
+          <w:sz w:val="22"/>
+        </w:rPr>
+      </w:pPr>
+      <w:r>
+        <w:rPr>
+          <w:sz w:val="22"/>
+        </w:rPr>
+        <w:t>Im Menü Datei kann ein neues Zeichenblatt erstellt, ein Bild geladen, das aktuelle Bild gespeichert und das Programm beendet werden. Bis auf das Beenden des Programms sind diese Funktionen mit Hotkey ausführbar.</w:t>
+      </w:r>
+    </w:p>
+    <w:p>
+      <w:pPr>
+        <w:pStyle w:val="Formatvorlage4"/>
+        <w:numPr>
+          <w:ilvl w:val="0"/>
+          <w:numId w:val="8"/>
+        </w:numPr>
+        <w:spacing w:line="360" w:lineRule="auto"/>
+        <w:rPr>
+          <w:sz w:val="22"/>
+        </w:rPr>
+      </w:pPr>
+      <w:r>
+        <w:rPr>
+          <w:sz w:val="22"/>
+        </w:rPr>
+        <w:t>Beim Erstellen eines neuen Zeichenblattes</w:t>
+      </w:r>
+      <w:r>
+        <w:rPr>
+          <w:sz w:val="22"/>
+        </w:rPr>
+        <w:t>,</w:t>
+      </w:r>
+      <w:r>
+        <w:rPr>
+          <w:sz w:val="22"/>
+        </w:rPr>
+        <w:t xml:space="preserve"> beim Laden einer Datei </w:t>
+      </w:r>
+      <w:r>
+        <w:rPr>
+          <w:sz w:val="22"/>
+        </w:rPr>
+        <w:t xml:space="preserve">und beim Beenden </w:t>
+      </w:r>
+      <w:r>
+        <w:rPr>
+          <w:sz w:val="22"/>
+        </w:rPr>
+        <w:t>soll der Benutzer gefra</w:t>
+      </w:r>
+      <w:r>
+        <w:rPr>
+          <w:sz w:val="22"/>
+        </w:rPr>
+        <w:t xml:space="preserve">gt werden, ob er diese Aktion wirklich </w:t>
+      </w:r>
+      <w:r>
+        <w:rPr>
+          <w:sz w:val="22"/>
+        </w:rPr>
+        <w:t>durchführen</w:t>
+      </w:r>
+      <w:r>
+        <w:rPr>
+          <w:sz w:val="22"/>
+        </w:rPr>
+        <w:t xml:space="preserve"> möchte.</w:t>
+      </w:r>
+    </w:p>
+    <w:p>
+      <w:pPr>
+        <w:pStyle w:val="Formatvorlage4"/>
+        <w:numPr>
+          <w:ilvl w:val="0"/>
+          <w:numId w:val="8"/>
+        </w:numPr>
+        <w:spacing w:line="360" w:lineRule="auto"/>
+        <w:rPr>
+          <w:sz w:val="22"/>
+        </w:rPr>
+      </w:pPr>
+      <w:r>
+        <w:rPr>
+          <w:sz w:val="22"/>
+        </w:rPr>
+        <w:t>Beim Erstellen eines neuen Zeichenblattes soll der Benutzer die Option haben, die Größe des Zeichenblattes zu ändern</w:t>
+      </w:r>
+    </w:p>
+    <w:p>
+      <w:pPr>
+        <w:pStyle w:val="Formatvorlage4"/>
+        <w:numPr>
+          <w:ilvl w:val="0"/>
+          <w:numId w:val="8"/>
+        </w:numPr>
+        <w:spacing w:line="360" w:lineRule="auto"/>
+        <w:rPr>
+          <w:sz w:val="22"/>
+        </w:rPr>
+      </w:pPr>
+      <w:r>
+        <w:rPr>
+          <w:strike/>
+          <w:sz w:val="22"/>
+        </w:rPr>
+        <w:t>Im Menü Bearbeiten soll die Funktion „Rückgängig machen“ sein, mit der die letzte Aktion auf der Zeichenfläche zurückgenommen werden kann.</w:t>
+      </w:r>
+      <w:r>
+        <w:rPr>
+          <w:sz w:val="22"/>
+        </w:rPr>
+        <w:t xml:space="preserve"> (Funktion gestrichen, da die Implementierung zu aufwändig gewesen wäre.)</w:t>
+      </w:r>
+    </w:p>
+    <w:p>
+      <w:pPr>
+        <w:pStyle w:val="Formatvorlage4"/>
+        <w:numPr>
+          <w:ilvl w:val="0"/>
+          <w:numId w:val="8"/>
+        </w:numPr>
+        <w:spacing w:line="360" w:lineRule="auto"/>
+        <w:rPr>
+          <w:sz w:val="22"/>
+        </w:rPr>
+      </w:pPr>
+      <w:r>
+        <w:rPr>
+          <w:sz w:val="22"/>
+        </w:rPr>
+        <w:t>Die Symbolleiste enthält die Werkzeuge zum Zeichnen, die mit Icons und Tooltips zeigen, wofür sie gedacht sind.</w:t>
+      </w:r>
+    </w:p>
+    <w:p>
+      <w:pPr>
+        <w:pStyle w:val="Formatvorlage4"/>
+        <w:numPr>
+          <w:ilvl w:val="0"/>
+          <w:numId w:val="8"/>
+        </w:numPr>
+        <w:spacing w:line="360" w:lineRule="auto"/>
+        <w:rPr>
+          <w:sz w:val="22"/>
+        </w:rPr>
+      </w:pPr>
+      <w:r>
+        <w:rPr>
+          <w:sz w:val="22"/>
+        </w:rPr>
+        <w:t>Die Werkzeuge sind über nachvollziehbare Hotkeys auswählbar.</w:t>
+      </w:r>
+    </w:p>
+    <w:p>
+      <w:pPr>
+        <w:pStyle w:val="Formatvorlage4"/>
+        <w:numPr>
+          <w:ilvl w:val="0"/>
+          <w:numId w:val="8"/>
+        </w:numPr>
+        <w:spacing w:line="360" w:lineRule="auto"/>
+        <w:rPr>
+          <w:sz w:val="22"/>
+        </w:rPr>
+      </w:pPr>
+      <w:r>
+        <w:rPr>
+          <w:sz w:val="22"/>
+        </w:rPr>
+        <w:lastRenderedPageBreak/>
+        <w:t xml:space="preserve">Die Zeichenwerkzeuge sind: ein Pinsel zum freien Zeichnen, Werkzeuge zum Zeichnen von Linien, Ellipsen und Rechtecken und ein Radierer zum freien Radieren. Die Werkzeuge für die Figuren sollen dabei beim Ziehen mit gedrückter Maustaste </w:t>
+      </w:r>
+      <w:r>
+        <w:rPr>
+          <w:sz w:val="22"/>
+        </w:rPr>
+        <w:t>eine Vorschau anzeigen und in alle vier Richtungen gezogen werden können.</w:t>
+      </w:r>
+    </w:p>
+    <w:p>
+      <w:pPr>
+        <w:pStyle w:val="Formatvorlage4"/>
+        <w:numPr>
+          <w:ilvl w:val="0"/>
+          <w:numId w:val="8"/>
+        </w:numPr>
+        <w:spacing w:line="360" w:lineRule="auto"/>
+        <w:rPr>
+          <w:sz w:val="22"/>
+        </w:rPr>
+      </w:pPr>
+      <w:r>
+        <w:rPr>
+          <w:sz w:val="22"/>
+        </w:rPr>
+        <w:t>Zum Arbeiten auf der Zeichenfläche soll die linke Maustaste verwendet werden.</w:t>
+      </w:r>
+    </w:p>
+    <w:p>
+      <w:pPr>
+        <w:pStyle w:val="Formatvorlage4"/>
+        <w:numPr>
+          <w:ilvl w:val="0"/>
+          <w:numId w:val="8"/>
+        </w:numPr>
+        <w:spacing w:line="360" w:lineRule="auto"/>
+        <w:rPr>
+          <w:sz w:val="22"/>
+        </w:rPr>
+      </w:pPr>
+      <w:r>
+        <w:rPr>
+          <w:sz w:val="22"/>
+        </w:rPr>
+        <w:t>Wenn beim Ziehen mit einem der Figurenwerkzeuge die Zeichenfläche verlassen wird, soll die Figur sich trotzdem entsprechend auf der Zeichenfläche weiterverändern und gezeichnet werden, wenn die Maustaste losgelassen wird.</w:t>
+      </w:r>
+    </w:p>
+    <w:p>
+      <w:pPr>
+        <w:pStyle w:val="Formatvorlage4"/>
+        <w:numPr>
+          <w:ilvl w:val="0"/>
+          <w:numId w:val="8"/>
+        </w:numPr>
+        <w:spacing w:line="360" w:lineRule="auto"/>
+        <w:rPr>
+          <w:sz w:val="22"/>
+        </w:rPr>
+      </w:pPr>
+      <w:r>
+        <w:rPr>
+          <w:sz w:val="22"/>
+        </w:rPr>
+        <w:t>Für alle Werkzeuge soll die Strichdicke mittels Textfeld und die Farbe über entsprechende Buttons eingestellt werden können. Diese Einstellung soll beim Wechsel des Werkzeugs erhalten bleiben. Ausnahme davon ist der Radierer. Bei ihm soll nichts passieren, wenn eine Farbe ausgewählt wird. Die Größe des Radierers bleibt einstellbar.</w:t>
+      </w:r>
+    </w:p>
+    <w:p>
+      <w:pPr>
+        <w:pStyle w:val="Formatvorlage4"/>
+        <w:numPr>
+          <w:ilvl w:val="0"/>
+          <w:numId w:val="8"/>
+        </w:numPr>
+        <w:spacing w:line="360" w:lineRule="auto"/>
+        <w:rPr>
+          <w:sz w:val="22"/>
+        </w:rPr>
+      </w:pPr>
+      <w:r>
+        <w:rPr>
+          <w:sz w:val="22"/>
+        </w:rPr>
+        <w:t>Die Buttons sollen dem Benutzer anzeigen, welches Werkzeug bzw. welche Farbe ausgewählt ist.</w:t>
+      </w:r>
+    </w:p>
+    <w:p>
+      <w:pPr>
+        <w:pStyle w:val="Formatvorlage4"/>
+        <w:spacing w:line="360" w:lineRule="auto"/>
+        <w:rPr>
+          <w:sz w:val="22"/>
+        </w:rPr>
+      </w:pPr>
+    </w:p>
+    <w:p>
+      <w:pPr>
+        <w:pStyle w:val="Formatvorlage4"/>
+        <w:numPr>
+          <w:ilvl w:val="1"/>
+          <w:numId w:val="7"/>
+        </w:numPr>
+        <w:spacing w:line="360" w:lineRule="auto"/>
+        <w:rPr>
+          <w:sz w:val="22"/>
+        </w:rPr>
+      </w:pPr>
+      <w:r>
+        <w:rPr>
+          <w:sz w:val="22"/>
+        </w:rPr>
+        <w:t>Versionskontrolle</w:t>
+      </w:r>
+    </w:p>
+    <w:p>
+      <w:pPr>
+        <w:pStyle w:val="Formatvorlage4"/>
+        <w:spacing w:line="360" w:lineRule="auto"/>
+        <w:ind w:left="360"/>
+        <w:rPr>
+          <w:sz w:val="22"/>
+        </w:rPr>
+      </w:pPr>
+      <w:r>
+        <w:rPr>
+          <w:sz w:val="22"/>
+        </w:rPr>
+        <w:t xml:space="preserve">Während des Programmierens wurde regelmäßig das Repository aktualisiert und auch auf GitHub gepusht. Es wurde darauf geachtet, dass alle benötigten Dateien für das Programm im Repository sind, alle nicht benötigten Dateien z. B. der Ordner „savedPictures“ als Standardordner für </w:t>
+      </w:r>
+      <w:r>
+        <w:rPr>
+          <w:sz w:val="22"/>
+        </w:rPr>
+        <w:t xml:space="preserve">das Laden und Speichern von Bildern aber nicht enthalten sind. </w:t>
+      </w:r>
+    </w:p>
+    <w:p>
+      <w:pPr>
+        <w:pStyle w:val="Formatvorlage4"/>
+        <w:spacing w:line="360" w:lineRule="auto"/>
+        <w:ind w:left="360"/>
+        <w:rPr>
+          <w:sz w:val="22"/>
+        </w:rPr>
+      </w:pPr>
+    </w:p>
+    <w:p>
+      <w:pPr>
+        <w:pStyle w:val="Formatvorlage4"/>
+        <w:spacing w:line="360" w:lineRule="auto"/>
+        <w:ind w:left="360"/>
+        <w:rPr>
+          <w:sz w:val="22"/>
+        </w:rPr>
+      </w:pPr>
+    </w:p>
+    <w:p>
+      <w:pPr>
+        <w:pStyle w:val="Formatvorlage4"/>
+        <w:spacing w:line="360" w:lineRule="auto"/>
+        <w:ind w:left="360"/>
+        <w:rPr>
+          <w:sz w:val="22"/>
+        </w:rPr>
+      </w:pPr>
+    </w:p>
+    <w:p>
+      <w:pPr>
+        <w:pStyle w:val="Formatvorlage4"/>
+        <w:spacing w:line="360" w:lineRule="auto"/>
+        <w:ind w:left="360"/>
+        <w:rPr>
+          <w:sz w:val="22"/>
+        </w:rPr>
+      </w:pPr>
+    </w:p>
+    <w:p>
+      <w:pPr>
+        <w:pStyle w:val="Formatvorlage4"/>
+        <w:keepNext/>
+        <w:spacing w:line="360" w:lineRule="auto"/>
+        <w:ind w:left="360"/>
+      </w:pPr>
+      <w:r>
+        <w:rPr>
+          <w:noProof/>
+          <w:sz w:val="22"/>
+        </w:rPr>
+        <w:lastRenderedPageBreak/>
+        <w:pict w14:anchorId="3DA77B61">
+          <v:shapetype id="_x0000_t75" coordsize="21600,21600" o:spt="75" o:preferrelative="t" path="m@4@5l@4@11@9@11@9@5xe" filled="f" stroked="f">
+            <v:stroke joinstyle="miter"/>
+            <v:formulas>
+              <v:f eqn="if lineDrawn pixelLineWidth 0"/>
+              <v:f eqn="sum @0 1 0"/>
+              <v:f eqn="sum 0 0 @1"/>
+              <v:f eqn="prod @2 1 2"/>
+              <v:f eqn="prod @3 21600 pixelWidth"/>
+              <v:f eqn="prod @3 21600 pixelHeight"/>
+              <v:f eqn="sum @0 0 1"/>
+              <v:f eqn="prod @6 1 2"/>
+              <v:f eqn="prod @7 21600 pixelWidth"/>
+              <v:f eqn="sum @8 21600 0"/>
+              <v:f eqn="prod @7 21600 pixelHeight"/>
+              <v:f eqn="sum @10 21600 0"/>
+            </v:formulas>
+            <v:path o:extrusionok="f" gradientshapeok="t" o:connecttype="rect"/>
+            <o:lock v:ext="edit" aspectratio="t"/>
+          </v:shapetype>
+          <v:shape id="Grafik 1" o:spid="_x0000_i1025" type="#_x0000_t75" style="width:387.75pt;height:268.5pt;visibility:visible;mso-wrap-style:square">
+            <v:imagedata r:id="rId8" o:title=""/>
+          </v:shape>
+        </w:pict>
+      </w:r>
+    </w:p>
+    <w:p>
+      <w:pPr>
+        <w:pStyle w:val="Beschriftung"/>
+        <w:ind w:firstLine="360"/>
+      </w:pPr>
+      <w:r>
+        <w:t xml:space="preserve">Abbildung </w:t>
+      </w:r>
+      <w:r>
+        <w:fldChar w:fldCharType="begin"/>
+      </w:r>
+      <w:r>
+        <w:instrText xml:space="preserve"> SEQ Abbildung \* ARABIC </w:instrText>
+      </w:r>
+      <w:r>
+        <w:fldChar w:fldCharType="separate"/>
+      </w:r>
+      <w:r>
+        <w:rPr>
+          <w:noProof/>
+        </w:rPr>
+        <w:t>1</w:t>
+      </w:r>
+      <w:r>
+        <w:rPr>
+          <w:noProof/>
+        </w:rPr>
+        <w:fldChar w:fldCharType="end"/>
+      </w:r>
+      <w:r>
+        <w:t xml:space="preserve"> Projektordner mit allen Dateien und Ordnern</w:t>
+      </w:r>
+    </w:p>
+    <w:p>
+      <w:pPr>
+        <w:pStyle w:val="Formatvorlage4"/>
+        <w:spacing w:line="360" w:lineRule="auto"/>
+        <w:ind w:left="360"/>
+        <w:rPr>
+          <w:sz w:val="22"/>
+        </w:rPr>
+      </w:pPr>
+    </w:p>
+    <w:p>
+      <w:pPr>
+        <w:pStyle w:val="Formatvorlage4"/>
+        <w:keepNext/>
+        <w:spacing w:line="360" w:lineRule="auto"/>
+        <w:ind w:left="360"/>
+      </w:pPr>
+      <w:r>
+        <w:rPr>
+          <w:noProof/>
+          <w:sz w:val="22"/>
+        </w:rPr>
+        <w:pict w14:anchorId="404EC768">
+          <v:shape id="_x0000_i1026" type="#_x0000_t75" style="width:400.5pt;height:268.5pt;visibility:visible;mso-wrap-style:square">
+            <v:imagedata r:id="rId9" o:title=""/>
+          </v:shape>
+        </w:pict>
+      </w:r>
+    </w:p>
+    <w:p>
+      <w:pPr>
+        <w:pStyle w:val="Beschriftung"/>
+        <w:ind w:firstLine="360"/>
+        <w:rPr>
+          <w:sz w:val="22"/>
+        </w:rPr>
+      </w:pPr>
+      <w:r>
+        <w:t xml:space="preserve">Abbildung </w:t>
+      </w:r>
+      <w:r>
+        <w:fldChar w:fldCharType="begin"/>
+      </w:r>
+      <w:r>
+        <w:instrText xml:space="preserve"> SEQ Abbildung \* ARABIC </w:instrText>
+      </w:r>
+      <w:r>
+        <w:fldChar w:fldCharType="separate"/>
+      </w:r>
+      <w:r>
+        <w:rPr>
+          <w:noProof/>
+        </w:rPr>
+        <w:t>2</w:t>
+      </w:r>
+      <w:r>
+        <w:rPr>
+          <w:noProof/>
+        </w:rPr>
+        <w:fldChar w:fldCharType="end"/>
+      </w:r>
+      <w:r>
+        <w:t xml:space="preserve"> Auf GitHub hochgeladene Dateien und Ordner</w:t>
+      </w:r>
+    </w:p>
+    <w:p>
+      <w:pPr>
+        <w:pStyle w:val="Formatvorlage4"/>
+        <w:spacing w:line="360" w:lineRule="auto"/>
+        <w:ind w:left="360"/>
+        <w:rPr>
+          <w:color w:val="00B0F0"/>
+          <w:sz w:val="22"/>
+        </w:rPr>
+      </w:pPr>
+      <w:r>
+        <w:rPr>
+          <w:color w:val="00B0F0"/>
+          <w:sz w:val="22"/>
+        </w:rPr>
+        <w:lastRenderedPageBreak/>
+        <w:t xml:space="preserve">Im </w:t>
+      </w:r>
+      <w:r>
+        <w:rPr>
+          <w:color w:val="00B0F0"/>
+          <w:sz w:val="22"/>
+        </w:rPr>
+        <w:t>F</w:t>
+      </w:r>
+      <w:r>
+        <w:rPr>
+          <w:color w:val="00B0F0"/>
+          <w:sz w:val="22"/>
+        </w:rPr>
+        <w:t xml:space="preserve">olgenden ist die </w:t>
+      </w:r>
+      <w:r>
+        <w:rPr>
+          <w:color w:val="00B0F0"/>
+          <w:sz w:val="22"/>
+        </w:rPr>
+        <w:t>ist die Push-Historie vom Beginn des Projekts bis zur Fertigstellung zu sehen.</w:t>
+      </w:r>
+    </w:p>
+    <w:p>
+      <w:pPr>
+        <w:pStyle w:val="Formatvorlage4"/>
+        <w:spacing w:line="360" w:lineRule="auto"/>
+        <w:ind w:left="360"/>
+        <w:rPr>
+          <w:color w:val="00B0F0"/>
+          <w:sz w:val="22"/>
+        </w:rPr>
+      </w:pPr>
+      <w:r>
+        <w:rPr>
+          <w:color w:val="00B0F0"/>
+          <w:sz w:val="22"/>
+        </w:rPr>
+        <w:t>…</w:t>
+      </w:r>
+    </w:p>
+    <w:p>
+      <w:pPr>
+        <w:pStyle w:val="Formatvorlage4"/>
+        <w:spacing w:line="360" w:lineRule="auto"/>
+        <w:ind w:left="360"/>
+        <w:rPr>
+          <w:color w:val="00B0F0"/>
+          <w:sz w:val="22"/>
+        </w:rPr>
+      </w:pPr>
+    </w:p>
+    <w:p>
+      <w:pPr>
+        <w:pStyle w:val="Formatvorlage4"/>
+        <w:numPr>
+          <w:ilvl w:val="1"/>
+          <w:numId w:val="7"/>
+        </w:numPr>
+        <w:spacing w:line="360" w:lineRule="auto"/>
+        <w:rPr>
+          <w:sz w:val="22"/>
+        </w:rPr>
+      </w:pPr>
+      <w:r>
+        <w:rPr>
+          <w:sz w:val="22"/>
+        </w:rPr>
+        <w:t>Testen</w:t>
+      </w:r>
+    </w:p>
+    <w:p>
+      <w:pPr>
+        <w:pStyle w:val="Formatvorlage4"/>
+        <w:spacing w:line="360" w:lineRule="auto"/>
+        <w:ind w:left="360"/>
+        <w:rPr>
+          <w:sz w:val="22"/>
+        </w:rPr>
+      </w:pPr>
+      <w:r>
+        <w:rPr>
+          <w:sz w:val="22"/>
+        </w:rPr>
+        <w:t>Das Testen nimmt einen wichtigen Platz ein, um sicherzustellen, dass das Programm allen Anforderungen genügt. Wie oben bereits beschrieben, wurde das Testen in diesem Projekt vornehmlich manuell und erst nach Abschluss des eigentlichen Programmierens vorgenommen.</w:t>
+      </w:r>
+    </w:p>
+    <w:p>
+      <w:pPr>
+        <w:pStyle w:val="Formatvorlage4"/>
+        <w:spacing w:line="360" w:lineRule="auto"/>
+        <w:ind w:left="360"/>
+        <w:rPr>
+          <w:sz w:val="22"/>
+        </w:rPr>
+      </w:pPr>
+      <w:r>
+        <w:rPr>
+          <w:color w:val="00B0F0"/>
+          <w:sz w:val="22"/>
+        </w:rPr>
+        <w:t>Die Methode PaintPanel.checkOrientation ist die einzige Methode</w:t>
+      </w:r>
+      <w:r>
+        <w:rPr>
+          <w:color w:val="00B0F0"/>
+          <w:sz w:val="22"/>
+        </w:rPr>
+        <w:t xml:space="preserve"> – abgesehen von Gettern – die einen anderen Rückgabewert als void hat und damit mit unseren Mitteln automatisiert getestet werden kann. Das ist im entsprechenden Ordner „src/test“ zu finden.</w:t>
+      </w:r>
+      <w:r>
+        <w:rPr>
+          <w:sz w:val="22"/>
+        </w:rPr>
+        <w:t xml:space="preserve"> Für alle anderen Methoden ist grafisches Testen nötig, das mit speziellen Programmen auch automatisiert möglich wäre, in diesem Projekt aber manuell erledigt wird.</w:t>
+      </w:r>
+    </w:p>
+    <w:p>
+      <w:pPr>
+        <w:pStyle w:val="Formatvorlage4"/>
+        <w:spacing w:line="360" w:lineRule="auto"/>
+        <w:ind w:left="360"/>
+        <w:rPr>
+          <w:sz w:val="22"/>
+        </w:rPr>
+      </w:pPr>
+      <w:r>
+        <w:rPr>
+          <w:sz w:val="22"/>
+        </w:rPr>
+        <w:t>Für alle Tests wurden entsprechende Grenzwerte und besondere Testfälle für Blackbox-Tests ausgewählt und weitere Testfälle für Whitebox-Tests hinzugefügt. Damit sollte jede Methode v</w:t>
+      </w:r>
+      <w:r>
+        <w:rPr>
+          <w:sz w:val="22"/>
+        </w:rPr>
+        <w:t>ollumfänglich getestet sein. Die genauen Tests mit ihren konkreten Testfällen sind im nächsten Abschnitt dokumentiert.</w:t>
+      </w:r>
+    </w:p>
+    <w:p>
+      <w:pPr>
+        <w:pStyle w:val="Formatvorlage4"/>
+        <w:spacing w:line="360" w:lineRule="auto"/>
+        <w:rPr>
+          <w:sz w:val="22"/>
+        </w:rPr>
+      </w:pPr>
+    </w:p>
+    <w:p>
+      <w:pPr>
+        <w:pStyle w:val="Formatvorlage4"/>
+        <w:spacing w:line="360" w:lineRule="auto"/>
+        <w:rPr>
+          <w:sz w:val="22"/>
+        </w:rPr>
+      </w:pPr>
+    </w:p>
+    <w:p>
+      <w:pPr>
+        <w:pStyle w:val="Formatvorlage4"/>
+        <w:numPr>
+          <w:ilvl w:val="0"/>
+          <w:numId w:val="7"/>
+        </w:numPr>
+        <w:spacing w:line="360" w:lineRule="auto"/>
+        <w:rPr>
+          <w:b/>
+          <w:sz w:val="22"/>
+        </w:rPr>
+      </w:pPr>
+      <w:r>
+        <w:rPr>
+          <w:b/>
+          <w:sz w:val="22"/>
+        </w:rPr>
+        <w:t>Testdokumentation</w:t>
+      </w:r>
+    </w:p>
+    <w:p>
+      <w:pPr>
+        <w:pStyle w:val="Formatvorlage4"/>
+        <w:spacing w:line="360" w:lineRule="auto"/>
+        <w:ind w:left="360"/>
+        <w:rPr>
+          <w:sz w:val="22"/>
+        </w:rPr>
       </w:pPr>
     </w:p>
     <w:sectPr>
-      <w:headerReference w:type="default" r:id="rId8"/>
-      <w:footerReference w:type="default" r:id="rId9"/>
+      <w:headerReference w:type="default" r:id="rId10"/>
+      <w:footerReference w:type="default" r:id="rId11"/>
       <w:pgSz w:w="11906" w:h="16838" w:code="9"/>
       <w:pgMar w:top="1418" w:right="748" w:bottom="1134" w:left="1418" w:header="709" w:footer="709" w:gutter="0"/>
       <w:paperSrc w:first="260" w:other="260"/>
@@ -1298,7 +2712,7 @@
 </file>
 
 <file path=word/endnotes.xml><?xml version="1.0" encoding="utf-8"?>
-<w:endnotes xmlns:wpc="http://schemas.microsoft.com/office/word/2010/wordprocessingCanvas" xmlns:cx="http://schemas.microsoft.com/office/drawing/2014/chartex" xmlns:cx1="http://schemas.microsoft.com/office/drawing/2015/9/8/chartex" xmlns:cx2="http://schemas.microsoft.com/office/drawing/2015/10/21/chartex" xmlns:cx3="http://schemas.microsoft.com/office/drawing/2016/5/9/chartex" xmlns:cx4="http://schemas.microsoft.com/office/drawing/2016/5/10/chartex" xmlns:cx5="http://schemas.microsoft.com/office/drawing/2016/5/11/chartex" xmlns:cx6="http://schemas.microsoft.com/office/drawing/2016/5/12/chartex" xmlns:cx7="http://schemas.microsoft.com/office/drawing/2016/5/13/chartex" xmlns:cx8="http://schemas.microsoft.com/office/drawing/2016/5/14/chartex" xmlns:mc="http://schemas.openxmlformats.org/markup-compatibility/2006" xmlns:aink="http://schemas.microsoft.com/office/drawing/2016/ink" xmlns:am3d="http://schemas.microsoft.com/office/drawing/2017/model3d" xmlns:o="urn:schemas-microsoft-com:office:office" xmlns:oel="http://schemas.microsoft.com/office/2019/extlst" xmlns:r="http://schemas.openxmlformats.org/officeDocument/2006/relationships" xmlns:m="http://schemas.openxmlformats.org/officeDocument/2006/math" xmlns:v="urn:schemas-microsoft-com:vml" xmlns:wp14="http://schemas.microsoft.com/office/word/2010/wordprocessingDrawing" xmlns:wp="http://schemas.openxmlformats.org/drawingml/2006/wordprocessingDrawing" xmlns:w10="urn:schemas-microsoft-com:office:word" xmlns:w="http://schemas.openxmlformats.org/wordprocessingml/2006/main" xmlns:w14="http://schemas.microsoft.com/office/word/2010/wordml" xmlns:w15="http://schemas.microsoft.com/office/word/2012/wordml" xmlns:w16cex="http://schemas.microsoft.com/office/word/2018/wordml/cex" xmlns:w16cid="http://schemas.microsoft.com/office/word/2016/wordml/cid" xmlns:w16="http://schemas.microsoft.com/office/word/2018/wordml" xmlns:w16du="http://schemas.microsoft.com/office/word/2023/wordml/word16du" xmlns:w16sdtdh="http://schemas.microsoft.com/office/word/2020/wordml/sdtdatahash" xmlns:w16se="http://schemas.microsoft.com/office/word/2015/wordml/symex" xmlns:wpg="http://schemas.microsoft.com/office/word/2010/wordprocessingGroup" xmlns:wpi="http://schemas.microsoft.com/office/word/2010/wordprocessingInk" xmlns:wne="http://schemas.microsoft.com/office/word/2006/wordml" xmlns:wps="http://schemas.microsoft.com/office/word/2010/wordprocessingShape" mc:Ignorable="w14 w15 w16se w16cid w16 w16cex w16sdtdh w16du wp14">
+<w:endnotes xmlns:wpc="http://schemas.microsoft.com/office/word/2010/wordprocessingCanvas" xmlns:cx="http://schemas.microsoft.com/office/drawing/2014/chartex" xmlns:cx1="http://schemas.microsoft.com/office/drawing/2015/9/8/chartex" xmlns:cx2="http://schemas.microsoft.com/office/drawing/2015/10/21/chartex" xmlns:cx3="http://schemas.microsoft.com/office/drawing/2016/5/9/chartex" xmlns:cx4="http://schemas.microsoft.com/office/drawing/2016/5/10/chartex" xmlns:cx5="http://schemas.microsoft.com/office/drawing/2016/5/11/chartex" xmlns:cx6="http://schemas.microsoft.com/office/drawing/2016/5/12/chartex" xmlns:cx7="http://schemas.microsoft.com/office/drawing/2016/5/13/chartex" xmlns:cx8="http://schemas.microsoft.com/office/drawing/2016/5/14/chartex" xmlns:mc="http://schemas.openxmlformats.org/markup-compatibility/2006" xmlns:aink="http://schemas.microsoft.com/office/drawing/2016/ink" xmlns:am3d="http://schemas.microsoft.com/office/drawing/2017/model3d" xmlns:o="urn:schemas-microsoft-com:office:office" xmlns:r="http://schemas.openxmlformats.org/officeDocument/2006/relationships" xmlns:m="http://schemas.openxmlformats.org/officeDocument/2006/math" xmlns:v="urn:schemas-microsoft-com:vml" xmlns:wp14="http://schemas.microsoft.com/office/word/2010/wordprocessingDrawing" xmlns:wp="http://schemas.openxmlformats.org/drawingml/2006/wordprocessingDrawing" xmlns:w10="urn:schemas-microsoft-com:office:word" xmlns:w="http://schemas.openxmlformats.org/wordprocessingml/2006/main" xmlns:w14="http://schemas.microsoft.com/office/word/2010/wordml" xmlns:w15="http://schemas.microsoft.com/office/word/2012/wordml" xmlns:w16cex="http://schemas.microsoft.com/office/word/2018/wordml/cex" xmlns:w16cid="http://schemas.microsoft.com/office/word/2016/wordml/cid" xmlns:w16="http://schemas.microsoft.com/office/word/2018/wordml" xmlns:w16sdtdh="http://schemas.microsoft.com/office/word/2020/wordml/sdtdatahash" xmlns:w16se="http://schemas.microsoft.com/office/word/2015/wordml/symex" xmlns:wpg="http://schemas.microsoft.com/office/word/2010/wordprocessingGroup" xmlns:wpi="http://schemas.microsoft.com/office/word/2010/wordprocessingInk" xmlns:wne="http://schemas.microsoft.com/office/word/2006/wordml" xmlns:wps="http://schemas.microsoft.com/office/word/2010/wordprocessingShape" mc:Ignorable="w14 w15 w16se w16cid w16 w16cex w16sdtdh wp14">
   <w:endnote w:type="separator" w:id="-1">
     <w:p>
       <w:pPr>
@@ -1323,33 +2737,60 @@
 </file>
 
 <file path=word/footer1.xml><?xml version="1.0" encoding="utf-8"?>
-<w:ftr xmlns:wpc="http://schemas.microsoft.com/office/word/2010/wordprocessingCanvas" xmlns:cx="http://schemas.microsoft.com/office/drawing/2014/chartex" xmlns:cx1="http://schemas.microsoft.com/office/drawing/2015/9/8/chartex" xmlns:cx2="http://schemas.microsoft.com/office/drawing/2015/10/21/chartex" xmlns:cx3="http://schemas.microsoft.com/office/drawing/2016/5/9/chartex" xmlns:cx4="http://schemas.microsoft.com/office/drawing/2016/5/10/chartex" xmlns:cx5="http://schemas.microsoft.com/office/drawing/2016/5/11/chartex" xmlns:cx6="http://schemas.microsoft.com/office/drawing/2016/5/12/chartex" xmlns:cx7="http://schemas.microsoft.com/office/drawing/2016/5/13/chartex" xmlns:cx8="http://schemas.microsoft.com/office/drawing/2016/5/14/chartex" xmlns:mc="http://schemas.openxmlformats.org/markup-compatibility/2006" xmlns:aink="http://schemas.microsoft.com/office/drawing/2016/ink" xmlns:am3d="http://schemas.microsoft.com/office/drawing/2017/model3d" xmlns:o="urn:schemas-microsoft-com:office:office" xmlns:oel="http://schemas.microsoft.com/office/2019/extlst" xmlns:r="http://schemas.openxmlformats.org/officeDocument/2006/relationships" xmlns:m="http://schemas.openxmlformats.org/officeDocument/2006/math" xmlns:v="urn:schemas-microsoft-com:vml" xmlns:wp14="http://schemas.microsoft.com/office/word/2010/wordprocessingDrawing" xmlns:wp="http://schemas.openxmlformats.org/drawingml/2006/wordprocessingDrawing" xmlns:w10="urn:schemas-microsoft-com:office:word" xmlns:w="http://schemas.openxmlformats.org/wordprocessingml/2006/main" xmlns:w14="http://schemas.microsoft.com/office/word/2010/wordml" xmlns:w15="http://schemas.microsoft.com/office/word/2012/wordml" xmlns:w16cex="http://schemas.microsoft.com/office/word/2018/wordml/cex" xmlns:w16cid="http://schemas.microsoft.com/office/word/2016/wordml/cid" xmlns:w16="http://schemas.microsoft.com/office/word/2018/wordml" xmlns:w16du="http://schemas.microsoft.com/office/word/2023/wordml/word16du" xmlns:w16sdtdh="http://schemas.microsoft.com/office/word/2020/wordml/sdtdatahash" xmlns:w16se="http://schemas.microsoft.com/office/word/2015/wordml/symex" xmlns:wpg="http://schemas.microsoft.com/office/word/2010/wordprocessingGroup" xmlns:wpi="http://schemas.microsoft.com/office/word/2010/wordprocessingInk" xmlns:wne="http://schemas.microsoft.com/office/word/2006/wordml" xmlns:wps="http://schemas.microsoft.com/office/word/2010/wordprocessingShape" mc:Ignorable="w14 w15 w16se w16cid w16 w16cex w16sdtdh w16du wp14">
+<w:ftr xmlns:wpc="http://schemas.microsoft.com/office/word/2010/wordprocessingCanvas" xmlns:cx="http://schemas.microsoft.com/office/drawing/2014/chartex" xmlns:cx1="http://schemas.microsoft.com/office/drawing/2015/9/8/chartex" xmlns:cx2="http://schemas.microsoft.com/office/drawing/2015/10/21/chartex" xmlns:cx3="http://schemas.microsoft.com/office/drawing/2016/5/9/chartex" xmlns:cx4="http://schemas.microsoft.com/office/drawing/2016/5/10/chartex" xmlns:cx5="http://schemas.microsoft.com/office/drawing/2016/5/11/chartex" xmlns:cx6="http://schemas.microsoft.com/office/drawing/2016/5/12/chartex" xmlns:cx7="http://schemas.microsoft.com/office/drawing/2016/5/13/chartex" xmlns:cx8="http://schemas.microsoft.com/office/drawing/2016/5/14/chartex" xmlns:mc="http://schemas.openxmlformats.org/markup-compatibility/2006" xmlns:aink="http://schemas.microsoft.com/office/drawing/2016/ink" xmlns:am3d="http://schemas.microsoft.com/office/drawing/2017/model3d" xmlns:o="urn:schemas-microsoft-com:office:office" xmlns:r="http://schemas.openxmlformats.org/officeDocument/2006/relationships" xmlns:m="http://schemas.openxmlformats.org/officeDocument/2006/math" xmlns:v="urn:schemas-microsoft-com:vml" xmlns:wp14="http://schemas.microsoft.com/office/word/2010/wordprocessingDrawing" xmlns:wp="http://schemas.openxmlformats.org/drawingml/2006/wordprocessingDrawing" xmlns:w10="urn:schemas-microsoft-com:office:word" xmlns:w="http://schemas.openxmlformats.org/wordprocessingml/2006/main" xmlns:w14="http://schemas.microsoft.com/office/word/2010/wordml" xmlns:w15="http://schemas.microsoft.com/office/word/2012/wordml" xmlns:w16cex="http://schemas.microsoft.com/office/word/2018/wordml/cex" xmlns:w16cid="http://schemas.microsoft.com/office/word/2016/wordml/cid" xmlns:w16="http://schemas.microsoft.com/office/word/2018/wordml" xmlns:w16sdtdh="http://schemas.microsoft.com/office/word/2020/wordml/sdtdatahash" xmlns:w16se="http://schemas.microsoft.com/office/word/2015/wordml/symex" xmlns:wpg="http://schemas.microsoft.com/office/word/2010/wordprocessingGroup" xmlns:wpi="http://schemas.microsoft.com/office/word/2010/wordprocessingInk" xmlns:wne="http://schemas.microsoft.com/office/word/2006/wordml" xmlns:wps="http://schemas.microsoft.com/office/word/2010/wordprocessingShape" mc:Ignorable="w14 w15 w16se w16cid w16 w16cex w16sdtdh wp14">
   <w:p>
     <w:pPr>
       <w:pStyle w:val="Formatvorlage6"/>
+      <w:rPr>
+        <w:lang w:val="de-DE"/>
+      </w:rPr>
     </w:pPr>
     <w:r>
+      <w:rPr>
+        <w:lang w:val="de-DE"/>
+      </w:rPr>
       <w:t>CODI PAxx</w:t>
     </w:r>
     <w:r>
+      <w:rPr>
+        <w:lang w:val="de-DE"/>
+      </w:rPr>
       <w:t xml:space="preserve"> </w:t>
     </w:r>
     <w:r>
+      <w:rPr>
+        <w:lang w:val="de-DE"/>
+      </w:rPr>
       <w:t>VAR02</w:t>
     </w:r>
     <w:r>
+      <w:rPr>
+        <w:lang w:val="de-DE"/>
+      </w:rPr>
       <w:tab/>
     </w:r>
     <w:r>
+      <w:rPr>
+        <w:lang w:val="de-DE"/>
+      </w:rPr>
       <w:tab/>
     </w:r>
     <w:r>
+      <w:rPr>
+        <w:lang w:val="de-DE"/>
+      </w:rPr>
       <w:t>910071405</w:t>
     </w:r>
     <w:r>
+      <w:rPr>
+        <w:lang w:val="de-DE"/>
+      </w:rPr>
       <w:t xml:space="preserve"> / </w:t>
     </w:r>
     <w:r>
+      <w:rPr>
+        <w:lang w:val="de-DE"/>
+      </w:rPr>
       <w:t>Tim Gassan</w:t>
     </w:r>
   </w:p>
@@ -1396,7 +2837,7 @@
 </file>
 
 <file path=word/footnotes.xml><?xml version="1.0" encoding="utf-8"?>
-<w:footnotes xmlns:wpc="http://schemas.microsoft.com/office/word/2010/wordprocessingCanvas" xmlns:cx="http://schemas.microsoft.com/office/drawing/2014/chartex" xmlns:cx1="http://schemas.microsoft.com/office/drawing/2015/9/8/chartex" xmlns:cx2="http://schemas.microsoft.com/office/drawing/2015/10/21/chartex" xmlns:cx3="http://schemas.microsoft.com/office/drawing/2016/5/9/chartex" xmlns:cx4="http://schemas.microsoft.com/office/drawing/2016/5/10/chartex" xmlns:cx5="http://schemas.microsoft.com/office/drawing/2016/5/11/chartex" xmlns:cx6="http://schemas.microsoft.com/office/drawing/2016/5/12/chartex" xmlns:cx7="http://schemas.microsoft.com/office/drawing/2016/5/13/chartex" xmlns:cx8="http://schemas.microsoft.com/office/drawing/2016/5/14/chartex" xmlns:mc="http://schemas.openxmlformats.org/markup-compatibility/2006" xmlns:aink="http://schemas.microsoft.com/office/drawing/2016/ink" xmlns:am3d="http://schemas.microsoft.com/office/drawing/2017/model3d" xmlns:o="urn:schemas-microsoft-com:office:office" xmlns:oel="http://schemas.microsoft.com/office/2019/extlst" xmlns:r="http://schemas.openxmlformats.org/officeDocument/2006/relationships" xmlns:m="http://schemas.openxmlformats.org/officeDocument/2006/math" xmlns:v="urn:schemas-microsoft-com:vml" xmlns:wp14="http://schemas.microsoft.com/office/word/2010/wordprocessingDrawing" xmlns:wp="http://schemas.openxmlformats.org/drawingml/2006/wordprocessingDrawing" xmlns:w10="urn:schemas-microsoft-com:office:word" xmlns:w="http://schemas.openxmlformats.org/wordprocessingml/2006/main" xmlns:w14="http://schemas.microsoft.com/office/word/2010/wordml" xmlns:w15="http://schemas.microsoft.com/office/word/2012/wordml" xmlns:w16cex="http://schemas.microsoft.com/office/word/2018/wordml/cex" xmlns:w16cid="http://schemas.microsoft.com/office/word/2016/wordml/cid" xmlns:w16="http://schemas.microsoft.com/office/word/2018/wordml" xmlns:w16du="http://schemas.microsoft.com/office/word/2023/wordml/word16du" xmlns:w16sdtdh="http://schemas.microsoft.com/office/word/2020/wordml/sdtdatahash" xmlns:w16se="http://schemas.microsoft.com/office/word/2015/wordml/symex" xmlns:wpg="http://schemas.microsoft.com/office/word/2010/wordprocessingGroup" xmlns:wpi="http://schemas.microsoft.com/office/word/2010/wordprocessingInk" xmlns:wne="http://schemas.microsoft.com/office/word/2006/wordml" xmlns:wps="http://schemas.microsoft.com/office/word/2010/wordprocessingShape" mc:Ignorable="w14 w15 w16se w16cid w16 w16cex w16sdtdh w16du wp14">
+<w:footnotes xmlns:wpc="http://schemas.microsoft.com/office/word/2010/wordprocessingCanvas" xmlns:cx="http://schemas.microsoft.com/office/drawing/2014/chartex" xmlns:cx1="http://schemas.microsoft.com/office/drawing/2015/9/8/chartex" xmlns:cx2="http://schemas.microsoft.com/office/drawing/2015/10/21/chartex" xmlns:cx3="http://schemas.microsoft.com/office/drawing/2016/5/9/chartex" xmlns:cx4="http://schemas.microsoft.com/office/drawing/2016/5/10/chartex" xmlns:cx5="http://schemas.microsoft.com/office/drawing/2016/5/11/chartex" xmlns:cx6="http://schemas.microsoft.com/office/drawing/2016/5/12/chartex" xmlns:cx7="http://schemas.microsoft.com/office/drawing/2016/5/13/chartex" xmlns:cx8="http://schemas.microsoft.com/office/drawing/2016/5/14/chartex" xmlns:mc="http://schemas.openxmlformats.org/markup-compatibility/2006" xmlns:aink="http://schemas.microsoft.com/office/drawing/2016/ink" xmlns:am3d="http://schemas.microsoft.com/office/drawing/2017/model3d" xmlns:o="urn:schemas-microsoft-com:office:office" xmlns:r="http://schemas.openxmlformats.org/officeDocument/2006/relationships" xmlns:m="http://schemas.openxmlformats.org/officeDocument/2006/math" xmlns:v="urn:schemas-microsoft-com:vml" xmlns:wp14="http://schemas.microsoft.com/office/word/2010/wordprocessingDrawing" xmlns:wp="http://schemas.openxmlformats.org/drawingml/2006/wordprocessingDrawing" xmlns:w10="urn:schemas-microsoft-com:office:word" xmlns:w="http://schemas.openxmlformats.org/wordprocessingml/2006/main" xmlns:w14="http://schemas.microsoft.com/office/word/2010/wordml" xmlns:w15="http://schemas.microsoft.com/office/word/2012/wordml" xmlns:w16cex="http://schemas.microsoft.com/office/word/2018/wordml/cex" xmlns:w16cid="http://schemas.microsoft.com/office/word/2016/wordml/cid" xmlns:w16="http://schemas.microsoft.com/office/word/2018/wordml" xmlns:w16sdtdh="http://schemas.microsoft.com/office/word/2020/wordml/sdtdatahash" xmlns:w16se="http://schemas.microsoft.com/office/word/2015/wordml/symex" xmlns:wpg="http://schemas.microsoft.com/office/word/2010/wordprocessingGroup" xmlns:wpi="http://schemas.microsoft.com/office/word/2010/wordprocessingInk" xmlns:wne="http://schemas.microsoft.com/office/word/2006/wordml" xmlns:wps="http://schemas.microsoft.com/office/word/2010/wordprocessingShape" mc:Ignorable="w14 w15 w16se w16cid w16 w16cex w16sdtdh wp14">
   <w:footnote w:type="separator" w:id="-1">
     <w:p>
       <w:pPr>
@@ -1421,7 +2862,7 @@
 </file>
 
 <file path=word/header1.xml><?xml version="1.0" encoding="utf-8"?>
-<w:hdr xmlns:wpc="http://schemas.microsoft.com/office/word/2010/wordprocessingCanvas" xmlns:cx="http://schemas.microsoft.com/office/drawing/2014/chartex" xmlns:cx1="http://schemas.microsoft.com/office/drawing/2015/9/8/chartex" xmlns:cx2="http://schemas.microsoft.com/office/drawing/2015/10/21/chartex" xmlns:cx3="http://schemas.microsoft.com/office/drawing/2016/5/9/chartex" xmlns:cx4="http://schemas.microsoft.com/office/drawing/2016/5/10/chartex" xmlns:cx5="http://schemas.microsoft.com/office/drawing/2016/5/11/chartex" xmlns:cx6="http://schemas.microsoft.com/office/drawing/2016/5/12/chartex" xmlns:cx7="http://schemas.microsoft.com/office/drawing/2016/5/13/chartex" xmlns:cx8="http://schemas.microsoft.com/office/drawing/2016/5/14/chartex" xmlns:mc="http://schemas.openxmlformats.org/markup-compatibility/2006" xmlns:aink="http://schemas.microsoft.com/office/drawing/2016/ink" xmlns:am3d="http://schemas.microsoft.com/office/drawing/2017/model3d" xmlns:o="urn:schemas-microsoft-com:office:office" xmlns:oel="http://schemas.microsoft.com/office/2019/extlst" xmlns:r="http://schemas.openxmlformats.org/officeDocument/2006/relationships" xmlns:m="http://schemas.openxmlformats.org/officeDocument/2006/math" xmlns:v="urn:schemas-microsoft-com:vml" xmlns:wp14="http://schemas.microsoft.com/office/word/2010/wordprocessingDrawing" xmlns:wp="http://schemas.openxmlformats.org/drawingml/2006/wordprocessingDrawing" xmlns:w10="urn:schemas-microsoft-com:office:word" xmlns:w="http://schemas.openxmlformats.org/wordprocessingml/2006/main" xmlns:w14="http://schemas.microsoft.com/office/word/2010/wordml" xmlns:w15="http://schemas.microsoft.com/office/word/2012/wordml" xmlns:w16cex="http://schemas.microsoft.com/office/word/2018/wordml/cex" xmlns:w16cid="http://schemas.microsoft.com/office/word/2016/wordml/cid" xmlns:w16="http://schemas.microsoft.com/office/word/2018/wordml" xmlns:w16du="http://schemas.microsoft.com/office/word/2023/wordml/word16du" xmlns:w16sdtdh="http://schemas.microsoft.com/office/word/2020/wordml/sdtdatahash" xmlns:w16se="http://schemas.microsoft.com/office/word/2015/wordml/symex" xmlns:wpg="http://schemas.microsoft.com/office/word/2010/wordprocessingGroup" xmlns:wpi="http://schemas.microsoft.com/office/word/2010/wordprocessingInk" xmlns:wne="http://schemas.microsoft.com/office/word/2006/wordml" xmlns:wps="http://schemas.microsoft.com/office/word/2010/wordprocessingShape" mc:Ignorable="w14 w15 w16se w16cid w16 w16cex w16sdtdh w16du wp14">
+<w:hdr xmlns:wpc="http://schemas.microsoft.com/office/word/2010/wordprocessingCanvas" xmlns:cx="http://schemas.microsoft.com/office/drawing/2014/chartex" xmlns:cx1="http://schemas.microsoft.com/office/drawing/2015/9/8/chartex" xmlns:cx2="http://schemas.microsoft.com/office/drawing/2015/10/21/chartex" xmlns:cx3="http://schemas.microsoft.com/office/drawing/2016/5/9/chartex" xmlns:cx4="http://schemas.microsoft.com/office/drawing/2016/5/10/chartex" xmlns:cx5="http://schemas.microsoft.com/office/drawing/2016/5/11/chartex" xmlns:cx6="http://schemas.microsoft.com/office/drawing/2016/5/12/chartex" xmlns:cx7="http://schemas.microsoft.com/office/drawing/2016/5/13/chartex" xmlns:cx8="http://schemas.microsoft.com/office/drawing/2016/5/14/chartex" xmlns:mc="http://schemas.openxmlformats.org/markup-compatibility/2006" xmlns:aink="http://schemas.microsoft.com/office/drawing/2016/ink" xmlns:am3d="http://schemas.microsoft.com/office/drawing/2017/model3d" xmlns:o="urn:schemas-microsoft-com:office:office" xmlns:r="http://schemas.openxmlformats.org/officeDocument/2006/relationships" xmlns:m="http://schemas.openxmlformats.org/officeDocument/2006/math" xmlns:v="urn:schemas-microsoft-com:vml" xmlns:wp14="http://schemas.microsoft.com/office/word/2010/wordprocessingDrawing" xmlns:wp="http://schemas.openxmlformats.org/drawingml/2006/wordprocessingDrawing" xmlns:w10="urn:schemas-microsoft-com:office:word" xmlns:w="http://schemas.openxmlformats.org/wordprocessingml/2006/main" xmlns:w14="http://schemas.microsoft.com/office/word/2010/wordml" xmlns:w15="http://schemas.microsoft.com/office/word/2012/wordml" xmlns:w16cex="http://schemas.microsoft.com/office/word/2018/wordml/cex" xmlns:w16cid="http://schemas.microsoft.com/office/word/2016/wordml/cid" xmlns:w16="http://schemas.microsoft.com/office/word/2018/wordml" xmlns:w16sdtdh="http://schemas.microsoft.com/office/word/2020/wordml/sdtdatahash" xmlns:w16se="http://schemas.microsoft.com/office/word/2015/wordml/symex" xmlns:wpg="http://schemas.microsoft.com/office/word/2010/wordprocessingGroup" xmlns:wpi="http://schemas.microsoft.com/office/word/2010/wordprocessingInk" xmlns:wne="http://schemas.microsoft.com/office/word/2006/wordml" xmlns:wps="http://schemas.microsoft.com/office/word/2010/wordprocessingShape" mc:Ignorable="w14 w15 w16se w16cid w16 w16cex w16sdtdh wp14">
   <w:p>
     <w:pPr>
       <w:pStyle w:val="Kopfzeile"/>
@@ -1463,7 +2904,7 @@
           <v:path o:extrusionok="f" gradientshapeok="t" o:connecttype="rect"/>
           <o:lock v:ext="edit" aspectratio="t"/>
         </v:shapetype>
-        <v:shape id="Bild 1" o:spid="_x0000_i1025" type="#_x0000_t75" style="width:183.75pt;height:37.5pt;visibility:visible;mso-wrap-style:square">
+        <v:shape id="Bild 1" o:spid="_x0000_i1027" type="#_x0000_t75" style="width:183.75pt;height:37.5pt;visibility:visible;mso-wrap-style:square">
           <v:imagedata r:id="rId1" o:title=""/>
           <o:lock v:ext="edit" aspectratio="f"/>
         </v:shape>
@@ -1485,7 +2926,7 @@
 </file>
 
 <file path=word/numbering.xml><?xml version="1.0" encoding="utf-8"?>
-<w:numbering xmlns:wpc="http://schemas.microsoft.com/office/word/2010/wordprocessingCanvas" xmlns:cx="http://schemas.microsoft.com/office/drawing/2014/chartex" xmlns:cx1="http://schemas.microsoft.com/office/drawing/2015/9/8/chartex" xmlns:cx2="http://schemas.microsoft.com/office/drawing/2015/10/21/chartex" xmlns:cx3="http://schemas.microsoft.com/office/drawing/2016/5/9/chartex" xmlns:cx4="http://schemas.microsoft.com/office/drawing/2016/5/10/chartex" xmlns:cx5="http://schemas.microsoft.com/office/drawing/2016/5/11/chartex" xmlns:cx6="http://schemas.microsoft.com/office/drawing/2016/5/12/chartex" xmlns:cx7="http://schemas.microsoft.com/office/drawing/2016/5/13/chartex" xmlns:cx8="http://schemas.microsoft.com/office/drawing/2016/5/14/chartex" xmlns:mc="http://schemas.openxmlformats.org/markup-compatibility/2006" xmlns:aink="http://schemas.microsoft.com/office/drawing/2016/ink" xmlns:am3d="http://schemas.microsoft.com/office/drawing/2017/model3d" xmlns:o="urn:schemas-microsoft-com:office:office" xmlns:oel="http://schemas.microsoft.com/office/2019/extlst" xmlns:r="http://schemas.openxmlformats.org/officeDocument/2006/relationships" xmlns:m="http://schemas.openxmlformats.org/officeDocument/2006/math" xmlns:v="urn:schemas-microsoft-com:vml" xmlns:wp14="http://schemas.microsoft.com/office/word/2010/wordprocessingDrawing" xmlns:wp="http://schemas.openxmlformats.org/drawingml/2006/wordprocessingDrawing" xmlns:w10="urn:schemas-microsoft-com:office:word" xmlns:w="http://schemas.openxmlformats.org/wordprocessingml/2006/main" xmlns:w14="http://schemas.microsoft.com/office/word/2010/wordml" xmlns:w15="http://schemas.microsoft.com/office/word/2012/wordml" xmlns:w16cex="http://schemas.microsoft.com/office/word/2018/wordml/cex" xmlns:w16cid="http://schemas.microsoft.com/office/word/2016/wordml/cid" xmlns:w16="http://schemas.microsoft.com/office/word/2018/wordml" xmlns:w16du="http://schemas.microsoft.com/office/word/2023/wordml/word16du" xmlns:w16sdtdh="http://schemas.microsoft.com/office/word/2020/wordml/sdtdatahash" xmlns:w16se="http://schemas.microsoft.com/office/word/2015/wordml/symex" xmlns:wpg="http://schemas.microsoft.com/office/word/2010/wordprocessingGroup" xmlns:wpi="http://schemas.microsoft.com/office/word/2010/wordprocessingInk" xmlns:wne="http://schemas.microsoft.com/office/word/2006/wordml" xmlns:wps="http://schemas.microsoft.com/office/word/2010/wordprocessingShape" mc:Ignorable="w14 w15 w16se w16cid w16 w16cex w16sdtdh w16du wp14">
+<w:numbering xmlns:wpc="http://schemas.microsoft.com/office/word/2010/wordprocessingCanvas" xmlns:cx="http://schemas.microsoft.com/office/drawing/2014/chartex" xmlns:cx1="http://schemas.microsoft.com/office/drawing/2015/9/8/chartex" xmlns:cx2="http://schemas.microsoft.com/office/drawing/2015/10/21/chartex" xmlns:cx3="http://schemas.microsoft.com/office/drawing/2016/5/9/chartex" xmlns:cx4="http://schemas.microsoft.com/office/drawing/2016/5/10/chartex" xmlns:cx5="http://schemas.microsoft.com/office/drawing/2016/5/11/chartex" xmlns:cx6="http://schemas.microsoft.com/office/drawing/2016/5/12/chartex" xmlns:cx7="http://schemas.microsoft.com/office/drawing/2016/5/13/chartex" xmlns:cx8="http://schemas.microsoft.com/office/drawing/2016/5/14/chartex" xmlns:mc="http://schemas.openxmlformats.org/markup-compatibility/2006" xmlns:aink="http://schemas.microsoft.com/office/drawing/2016/ink" xmlns:am3d="http://schemas.microsoft.com/office/drawing/2017/model3d" xmlns:o="urn:schemas-microsoft-com:office:office" xmlns:r="http://schemas.openxmlformats.org/officeDocument/2006/relationships" xmlns:m="http://schemas.openxmlformats.org/officeDocument/2006/math" xmlns:v="urn:schemas-microsoft-com:vml" xmlns:wp14="http://schemas.microsoft.com/office/word/2010/wordprocessingDrawing" xmlns:wp="http://schemas.openxmlformats.org/drawingml/2006/wordprocessingDrawing" xmlns:w10="urn:schemas-microsoft-com:office:word" xmlns:w="http://schemas.openxmlformats.org/wordprocessingml/2006/main" xmlns:w14="http://schemas.microsoft.com/office/word/2010/wordml" xmlns:w15="http://schemas.microsoft.com/office/word/2012/wordml" xmlns:w16cex="http://schemas.microsoft.com/office/word/2018/wordml/cex" xmlns:w16cid="http://schemas.microsoft.com/office/word/2016/wordml/cid" xmlns:w16="http://schemas.microsoft.com/office/word/2018/wordml" xmlns:w16sdtdh="http://schemas.microsoft.com/office/word/2020/wordml/sdtdatahash" xmlns:w16se="http://schemas.microsoft.com/office/word/2015/wordml/symex" xmlns:wpg="http://schemas.microsoft.com/office/word/2010/wordprocessingGroup" xmlns:wpi="http://schemas.microsoft.com/office/word/2010/wordprocessingInk" xmlns:wne="http://schemas.microsoft.com/office/word/2006/wordml" xmlns:wps="http://schemas.microsoft.com/office/word/2010/wordprocessingShape" mc:Ignorable="w14 w15 w16se w16cid w16 w16cex w16sdtdh wp14">
   <w:abstractNum w:abstractNumId="0" w15:restartNumberingAfterBreak="0">
     <w:nsid w:val="FFFFFF89"/>
     <w:multiLevelType w:val="singleLevel"/>
@@ -1508,6 +2949,116 @@
     </w:lvl>
   </w:abstractNum>
   <w:abstractNum w:abstractNumId="1" w15:restartNumberingAfterBreak="0">
+    <w:nsid w:val="2295794F"/>
+    <w:multiLevelType w:val="hybridMultilevel"/>
+    <w:tmpl w:val="D3E0E43C"/>
+    <w:lvl w:ilvl="0" w:tplc="B77EF176">
+      <w:start w:val="2"/>
+      <w:numFmt w:val="bullet"/>
+      <w:lvlText w:val="-"/>
+      <w:lvlJc w:val="left"/>
+      <w:rPr>
+        <w:rFonts w:ascii="Verdana" w:eastAsia="Calibri" w:hAnsi="Verdana" w:cs="Times New Roman" w:hint="default"/>
+      </w:rPr>
+    </w:lvl>
+    <w:lvl w:ilvl="1" w:tplc="04070003" w:tentative="1">
+      <w:start w:val="1"/>
+      <w:numFmt w:val="bullet"/>
+      <w:lvlText w:val="o"/>
+      <w:lvlJc w:val="left"/>
+      <w:pPr>
+        <w:ind w:left="1440" w:hanging="360"/>
+      </w:pPr>
+      <w:rPr>
+        <w:rFonts w:ascii="Courier New" w:hAnsi="Courier New" w:cs="Courier New" w:hint="default"/>
+      </w:rPr>
+    </w:lvl>
+    <w:lvl w:ilvl="2" w:tplc="04070005" w:tentative="1">
+      <w:start w:val="1"/>
+      <w:numFmt w:val="bullet"/>
+      <w:lvlText w:val=""/>
+      <w:lvlJc w:val="left"/>
+      <w:pPr>
+        <w:ind w:left="2160" w:hanging="360"/>
+      </w:pPr>
+      <w:rPr>
+        <w:rFonts w:ascii="Wingdings" w:hAnsi="Wingdings" w:hint="default"/>
+      </w:rPr>
+    </w:lvl>
+    <w:lvl w:ilvl="3" w:tplc="04070001" w:tentative="1">
+      <w:start w:val="1"/>
+      <w:numFmt w:val="bullet"/>
+      <w:lvlText w:val=""/>
+      <w:lvlJc w:val="left"/>
+      <w:pPr>
+        <w:ind w:left="2880" w:hanging="360"/>
+      </w:pPr>
+      <w:rPr>
+        <w:rFonts w:ascii="Symbol" w:hAnsi="Symbol" w:hint="default"/>
+      </w:rPr>
+    </w:lvl>
+    <w:lvl w:ilvl="4" w:tplc="04070003" w:tentative="1">
+      <w:start w:val="1"/>
+      <w:numFmt w:val="bullet"/>
+      <w:lvlText w:val="o"/>
+      <w:lvlJc w:val="left"/>
+      <w:pPr>
+        <w:ind w:left="3600" w:hanging="360"/>
+      </w:pPr>
+      <w:rPr>
+        <w:rFonts w:ascii="Courier New" w:hAnsi="Courier New" w:cs="Courier New" w:hint="default"/>
+      </w:rPr>
+    </w:lvl>
+    <w:lvl w:ilvl="5" w:tplc="04070005" w:tentative="1">
+      <w:start w:val="1"/>
+      <w:numFmt w:val="bullet"/>
+      <w:lvlText w:val=""/>
+      <w:lvlJc w:val="left"/>
+      <w:pPr>
+        <w:ind w:left="4320" w:hanging="360"/>
+      </w:pPr>
+      <w:rPr>
+        <w:rFonts w:ascii="Wingdings" w:hAnsi="Wingdings" w:hint="default"/>
+      </w:rPr>
+    </w:lvl>
+    <w:lvl w:ilvl="6" w:tplc="04070001" w:tentative="1">
+      <w:start w:val="1"/>
+      <w:numFmt w:val="bullet"/>
+      <w:lvlText w:val=""/>
+      <w:lvlJc w:val="left"/>
+      <w:pPr>
+        <w:ind w:left="5040" w:hanging="360"/>
+      </w:pPr>
+      <w:rPr>
+        <w:rFonts w:ascii="Symbol" w:hAnsi="Symbol" w:hint="default"/>
+      </w:rPr>
+    </w:lvl>
+    <w:lvl w:ilvl="7" w:tplc="04070003" w:tentative="1">
+      <w:start w:val="1"/>
+      <w:numFmt w:val="bullet"/>
+      <w:lvlText w:val="o"/>
+      <w:lvlJc w:val="left"/>
+      <w:pPr>
+        <w:ind w:left="5760" w:hanging="360"/>
+      </w:pPr>
+      <w:rPr>
+        <w:rFonts w:ascii="Courier New" w:hAnsi="Courier New" w:cs="Courier New" w:hint="default"/>
+      </w:rPr>
+    </w:lvl>
+    <w:lvl w:ilvl="8" w:tplc="04070005" w:tentative="1">
+      <w:start w:val="1"/>
+      <w:numFmt w:val="bullet"/>
+      <w:lvlText w:val=""/>
+      <w:lvlJc w:val="left"/>
+      <w:pPr>
+        <w:ind w:left="6480" w:hanging="360"/>
+      </w:pPr>
+      <w:rPr>
+        <w:rFonts w:ascii="Wingdings" w:hAnsi="Wingdings" w:hint="default"/>
+      </w:rPr>
+    </w:lvl>
+  </w:abstractNum>
+  <w:abstractNum w:abstractNumId="2" w15:restartNumberingAfterBreak="0">
     <w:nsid w:val="2B6F0460"/>
     <w:multiLevelType w:val="hybridMultilevel"/>
     <w:tmpl w:val="4BBCEF02"/>
@@ -1621,7 +3172,7 @@
       </w:rPr>
     </w:lvl>
   </w:abstractNum>
-  <w:abstractNum w:abstractNumId="2" w15:restartNumberingAfterBreak="0">
+  <w:abstractNum w:abstractNumId="3" w15:restartNumberingAfterBreak="0">
     <w:nsid w:val="40FC474B"/>
     <w:multiLevelType w:val="hybridMultilevel"/>
     <w:tmpl w:val="1E2E34EA"/>
@@ -1711,7 +3262,7 @@
       </w:pPr>
     </w:lvl>
   </w:abstractNum>
-  <w:abstractNum w:abstractNumId="3" w15:restartNumberingAfterBreak="0">
+  <w:abstractNum w:abstractNumId="4" w15:restartNumberingAfterBreak="0">
     <w:nsid w:val="5FA203E4"/>
     <w:multiLevelType w:val="hybridMultilevel"/>
     <w:tmpl w:val="EA320E04"/>
@@ -1824,7 +3375,128 @@
       </w:rPr>
     </w:lvl>
   </w:abstractNum>
-  <w:abstractNum w:abstractNumId="4" w15:restartNumberingAfterBreak="0">
+  <w:abstractNum w:abstractNumId="5" w15:restartNumberingAfterBreak="0">
+    <w:nsid w:val="69482BB0"/>
+    <w:multiLevelType w:val="multilevel"/>
+    <w:tmpl w:val="D4D20438"/>
+    <w:lvl w:ilvl="0">
+      <w:start w:val="1"/>
+      <w:numFmt w:val="decimal"/>
+      <w:lvlText w:val="%1."/>
+      <w:lvlJc w:val="left"/>
+      <w:pPr>
+        <w:ind w:left="720" w:hanging="360"/>
+      </w:pPr>
+      <w:rPr>
+        <w:rFonts w:hint="default"/>
+      </w:rPr>
+    </w:lvl>
+    <w:lvl w:ilvl="1">
+      <w:start w:val="2"/>
+      <w:numFmt w:val="decimal"/>
+      <w:isLgl/>
+      <w:lvlText w:val="%1.%2"/>
+      <w:lvlJc w:val="left"/>
+      <w:pPr>
+        <w:ind w:left="1080" w:hanging="720"/>
+      </w:pPr>
+      <w:rPr>
+        <w:rFonts w:hint="default"/>
+      </w:rPr>
+    </w:lvl>
+    <w:lvl w:ilvl="2">
+      <w:start w:val="1"/>
+      <w:numFmt w:val="decimal"/>
+      <w:isLgl/>
+      <w:lvlText w:val="%1.%2.%3"/>
+      <w:lvlJc w:val="left"/>
+      <w:pPr>
+        <w:ind w:left="1080" w:hanging="720"/>
+      </w:pPr>
+      <w:rPr>
+        <w:rFonts w:hint="default"/>
+      </w:rPr>
+    </w:lvl>
+    <w:lvl w:ilvl="3">
+      <w:start w:val="1"/>
+      <w:numFmt w:val="decimal"/>
+      <w:isLgl/>
+      <w:lvlText w:val="%1.%2.%3.%4"/>
+      <w:lvlJc w:val="left"/>
+      <w:pPr>
+        <w:ind w:left="1440" w:hanging="1080"/>
+      </w:pPr>
+      <w:rPr>
+        <w:rFonts w:hint="default"/>
+      </w:rPr>
+    </w:lvl>
+    <w:lvl w:ilvl="4">
+      <w:start w:val="1"/>
+      <w:numFmt w:val="decimal"/>
+      <w:isLgl/>
+      <w:lvlText w:val="%1.%2.%3.%4.%5"/>
+      <w:lvlJc w:val="left"/>
+      <w:pPr>
+        <w:ind w:left="1800" w:hanging="1440"/>
+      </w:pPr>
+      <w:rPr>
+        <w:rFonts w:hint="default"/>
+      </w:rPr>
+    </w:lvl>
+    <w:lvl w:ilvl="5">
+      <w:start w:val="1"/>
+      <w:numFmt w:val="decimal"/>
+      <w:isLgl/>
+      <w:lvlText w:val="%1.%2.%3.%4.%5.%6"/>
+      <w:lvlJc w:val="left"/>
+      <w:pPr>
+        <w:ind w:left="2160" w:hanging="1800"/>
+      </w:pPr>
+      <w:rPr>
+        <w:rFonts w:hint="default"/>
+      </w:rPr>
+    </w:lvl>
+    <w:lvl w:ilvl="6">
+      <w:start w:val="1"/>
+      <w:numFmt w:val="decimal"/>
+      <w:isLgl/>
+      <w:lvlText w:val="%1.%2.%3.%4.%5.%6.%7"/>
+      <w:lvlJc w:val="left"/>
+      <w:pPr>
+        <w:ind w:left="2160" w:hanging="1800"/>
+      </w:pPr>
+      <w:rPr>
+        <w:rFonts w:hint="default"/>
+      </w:rPr>
+    </w:lvl>
+    <w:lvl w:ilvl="7">
+      <w:start w:val="1"/>
+      <w:numFmt w:val="decimal"/>
+      <w:isLgl/>
+      <w:lvlText w:val="%1.%2.%3.%4.%5.%6.%7.%8"/>
+      <w:lvlJc w:val="left"/>
+      <w:pPr>
+        <w:ind w:left="2520" w:hanging="2160"/>
+      </w:pPr>
+      <w:rPr>
+        <w:rFonts w:hint="default"/>
+      </w:rPr>
+    </w:lvl>
+    <w:lvl w:ilvl="8">
+      <w:start w:val="1"/>
+      <w:numFmt w:val="decimal"/>
+      <w:isLgl/>
+      <w:lvlText w:val="%1.%2.%3.%4.%5.%6.%7.%8.%9"/>
+      <w:lvlJc w:val="left"/>
+      <w:pPr>
+        <w:ind w:left="2880" w:hanging="2520"/>
+      </w:pPr>
+      <w:rPr>
+        <w:rFonts w:hint="default"/>
+      </w:rPr>
+    </w:lvl>
+  </w:abstractNum>
+  <w:abstractNum w:abstractNumId="6" w15:restartNumberingAfterBreak="0">
     <w:nsid w:val="7A9150D4"/>
     <w:multiLevelType w:val="hybridMultilevel"/>
     <w:tmpl w:val="C08C722C"/>
@@ -1910,7 +3582,7 @@
       </w:pPr>
     </w:lvl>
   </w:abstractNum>
-  <w:abstractNum w:abstractNumId="5" w15:restartNumberingAfterBreak="0">
+  <w:abstractNum w:abstractNumId="7" w15:restartNumberingAfterBreak="0">
     <w:nsid w:val="7E67059C"/>
     <w:multiLevelType w:val="multilevel"/>
     <w:tmpl w:val="7EF05926"/>
@@ -2025,29 +3697,35 @@
       </w:rPr>
     </w:lvl>
   </w:abstractNum>
-  <w:num w:numId="1" w16cid:durableId="1018963780">
+  <w:num w:numId="1">
+    <w:abstractNumId w:val="7"/>
+  </w:num>
+  <w:num w:numId="2">
+    <w:abstractNumId w:val="0"/>
+  </w:num>
+  <w:num w:numId="3">
+    <w:abstractNumId w:val="2"/>
+  </w:num>
+  <w:num w:numId="4">
+    <w:abstractNumId w:val="3"/>
+  </w:num>
+  <w:num w:numId="5">
+    <w:abstractNumId w:val="6"/>
+  </w:num>
+  <w:num w:numId="6">
+    <w:abstractNumId w:val="4"/>
+  </w:num>
+  <w:num w:numId="7">
     <w:abstractNumId w:val="5"/>
   </w:num>
-  <w:num w:numId="2" w16cid:durableId="1835798617">
-    <w:abstractNumId w:val="0"/>
-  </w:num>
-  <w:num w:numId="3" w16cid:durableId="1761028718">
+  <w:num w:numId="8">
     <w:abstractNumId w:val="1"/>
-  </w:num>
-  <w:num w:numId="4" w16cid:durableId="1613782888">
-    <w:abstractNumId w:val="2"/>
-  </w:num>
-  <w:num w:numId="5" w16cid:durableId="1488474786">
-    <w:abstractNumId w:val="4"/>
-  </w:num>
-  <w:num w:numId="6" w16cid:durableId="1615285295">
-    <w:abstractNumId w:val="3"/>
   </w:num>
 </w:numbering>
 </file>
 
 <file path=word/styles.xml><?xml version="1.0" encoding="utf-8"?>
-<w:styles xmlns:mc="http://schemas.openxmlformats.org/markup-compatibility/2006" xmlns:r="http://schemas.openxmlformats.org/officeDocument/2006/relationships" xmlns:w="http://schemas.openxmlformats.org/wordprocessingml/2006/main" xmlns:w14="http://schemas.microsoft.com/office/word/2010/wordml" xmlns:w15="http://schemas.microsoft.com/office/word/2012/wordml" xmlns:w16cex="http://schemas.microsoft.com/office/word/2018/wordml/cex" xmlns:w16cid="http://schemas.microsoft.com/office/word/2016/wordml/cid" xmlns:w16="http://schemas.microsoft.com/office/word/2018/wordml" xmlns:w16du="http://schemas.microsoft.com/office/word/2023/wordml/word16du" xmlns:w16sdtdh="http://schemas.microsoft.com/office/word/2020/wordml/sdtdatahash" xmlns:w16se="http://schemas.microsoft.com/office/word/2015/wordml/symex" mc:Ignorable="w14 w15 w16se w16cid w16 w16cex w16sdtdh w16du">
+<w:styles xmlns:mc="http://schemas.openxmlformats.org/markup-compatibility/2006" xmlns:r="http://schemas.openxmlformats.org/officeDocument/2006/relationships" xmlns:w="http://schemas.openxmlformats.org/wordprocessingml/2006/main" xmlns:w14="http://schemas.microsoft.com/office/word/2010/wordml" xmlns:w15="http://schemas.microsoft.com/office/word/2012/wordml" xmlns:w16cex="http://schemas.microsoft.com/office/word/2018/wordml/cex" xmlns:w16cid="http://schemas.microsoft.com/office/word/2016/wordml/cid" xmlns:w16="http://schemas.microsoft.com/office/word/2018/wordml" xmlns:w16sdtdh="http://schemas.microsoft.com/office/word/2020/wordml/sdtdatahash" xmlns:w16se="http://schemas.microsoft.com/office/word/2015/wordml/symex" mc:Ignorable="w14 w15 w16se w16cid w16 w16cex w16sdtdh">
   <w:docDefaults>
     <w:rPrDefault>
       <w:rPr>
@@ -2438,13 +4116,12 @@
   <w:style w:type="paragraph" w:default="1" w:styleId="Standard">
     <w:name w:val="Normal"/>
     <w:qFormat/>
-    <w:rsid w:val="00996F79"/>
+    <w:rsid w:val="00D95FC3"/>
     <w:pPr>
       <w:spacing w:after="160" w:line="259" w:lineRule="auto"/>
     </w:pPr>
     <w:rPr>
-      <w:rFonts w:ascii="Aptos" w:eastAsia="Aptos" w:hAnsi="Aptos"/>
-      <w:kern w:val="2"/>
+      <w:rFonts w:ascii="Calibri" w:hAnsi="Calibri"/>
       <w:sz w:val="22"/>
       <w:szCs w:val="22"/>
       <w:lang w:eastAsia="en-US"/>
@@ -2477,7 +4154,7 @@
     <w:uiPriority w:val="1"/>
     <w:semiHidden/>
     <w:unhideWhenUsed/>
-    <w:rsid w:val="00996F79"/>
+    <w:rsid w:val="00D95FC3"/>
   </w:style>
   <w:style w:type="table" w:default="1" w:styleId="NormaleTabelle">
     <w:name w:val="Normal Table"/>
@@ -2499,7 +4176,7 @@
     <w:uiPriority w:val="99"/>
     <w:semiHidden/>
     <w:unhideWhenUsed/>
-    <w:rsid w:val="00996F79"/>
+    <w:rsid w:val="00D95FC3"/>
   </w:style>
   <w:style w:type="numbering" w:customStyle="1" w:styleId="FormatvorlageAufgezhltSymbolSymbolLinks063cmHngend063">
     <w:name w:val="Formatvorlage Aufgezählt Symbol (Symbol) Links:  063 cm Hängend:  063 ..."/>
@@ -2838,6 +4515,21 @@
       <w:rFonts w:cs="Calibri"/>
     </w:rPr>
   </w:style>
+  <w:style w:type="paragraph" w:styleId="Beschriftung">
+    <w:name w:val="caption"/>
+    <w:basedOn w:val="Standard"/>
+    <w:next w:val="Standard"/>
+    <w:uiPriority w:val="35"/>
+    <w:unhideWhenUsed/>
+    <w:qFormat/>
+    <w:rsid w:val="009116DE"/>
+    <w:rPr>
+      <w:b/>
+      <w:bCs/>
+      <w:sz w:val="20"/>
+      <w:szCs w:val="20"/>
+    </w:rPr>
+  </w:style>
 </w:styles>
 </file>
 

</xml_diff>